<commit_message>
Revisione Dizionario dei Dati
Revisione Dizionario dei Dati del documento RAD
</commit_message>
<xml_diff>
--- a/Documents/Requirement Analysis Document/Data_Dictionary/Data_Dictionary.docx
+++ b/Documents/Requirement Analysis Document/Data_Dictionary/Data_Dictionary.docx
@@ -81,11 +81,9 @@
             <w:pPr>
               <w:cnfStyle w:val="000000100000" w:firstRow="0" w:lastRow="0" w:firstColumn="0" w:lastColumn="0" w:oddVBand="0" w:evenVBand="0" w:oddHBand="1" w:evenHBand="0" w:firstRowFirstColumn="0" w:firstRowLastColumn="0" w:lastRowFirstColumn="0" w:lastRowLastColumn="0"/>
             </w:pPr>
-            <w:proofErr w:type="spellStart"/>
             <w:r>
               <w:t>Entity</w:t>
             </w:r>
-            <w:proofErr w:type="spellEnd"/>
           </w:p>
         </w:tc>
         <w:tc>
@@ -123,11 +121,9 @@
             <w:pPr>
               <w:cnfStyle w:val="000000000000" w:firstRow="0" w:lastRow="0" w:firstColumn="0" w:lastColumn="0" w:oddVBand="0" w:evenVBand="0" w:oddHBand="0" w:evenHBand="0" w:firstRowFirstColumn="0" w:firstRowLastColumn="0" w:lastRowFirstColumn="0" w:lastRowLastColumn="0"/>
             </w:pPr>
-            <w:proofErr w:type="spellStart"/>
             <w:r>
               <w:t>Entity</w:t>
             </w:r>
-            <w:proofErr w:type="spellEnd"/>
           </w:p>
         </w:tc>
         <w:tc>
@@ -164,21 +160,22 @@
             <w:r>
               <w:t>Catalogo</w:t>
             </w:r>
-          </w:p>
-        </w:tc>
-        <w:tc>
-          <w:tcPr>
-            <w:tcW w:w="3209" w:type="dxa"/>
-          </w:tcPr>
-          <w:p>
-            <w:pPr>
-              <w:cnfStyle w:val="000000100000" w:firstRow="0" w:lastRow="0" w:firstColumn="0" w:lastColumn="0" w:oddVBand="0" w:evenVBand="0" w:oddHBand="1" w:evenHBand="0" w:firstRowFirstColumn="0" w:firstRowLastColumn="0" w:lastRowFirstColumn="0" w:lastRowLastColumn="0"/>
-            </w:pPr>
-            <w:proofErr w:type="spellStart"/>
+            <w:r>
+              <w:t>Auto</w:t>
+            </w:r>
+          </w:p>
+        </w:tc>
+        <w:tc>
+          <w:tcPr>
+            <w:tcW w:w="3209" w:type="dxa"/>
+          </w:tcPr>
+          <w:p>
+            <w:pPr>
+              <w:cnfStyle w:val="000000100000" w:firstRow="0" w:lastRow="0" w:firstColumn="0" w:lastColumn="0" w:oddVBand="0" w:evenVBand="0" w:oddHBand="1" w:evenHBand="0" w:firstRowFirstColumn="0" w:firstRowLastColumn="0" w:lastRowFirstColumn="0" w:lastRowLastColumn="0"/>
+            </w:pPr>
             <w:r>
               <w:t>Entity</w:t>
             </w:r>
-            <w:proofErr w:type="spellEnd"/>
           </w:p>
         </w:tc>
         <w:tc>
@@ -216,11 +213,9 @@
             <w:pPr>
               <w:cnfStyle w:val="000000000000" w:firstRow="0" w:lastRow="0" w:firstColumn="0" w:lastColumn="0" w:oddVBand="0" w:evenVBand="0" w:oddHBand="0" w:evenHBand="0" w:firstRowFirstColumn="0" w:firstRowLastColumn="0" w:lastRowFirstColumn="0" w:lastRowLastColumn="0"/>
             </w:pPr>
-            <w:proofErr w:type="spellStart"/>
             <w:r>
               <w:t>Entity</w:t>
             </w:r>
-            <w:proofErr w:type="spellEnd"/>
           </w:p>
         </w:tc>
         <w:tc>
@@ -242,10 +237,10 @@
               <w:t xml:space="preserve"> </w:t>
             </w:r>
             <w:r>
-              <w:t xml:space="preserve">specifiche </w:t>
-            </w:r>
-            <w:r>
-              <w:t>e disponibilità</w:t>
+              <w:t>specifiche</w:t>
+            </w:r>
+            <w:r>
+              <w:t>.</w:t>
             </w:r>
           </w:p>
         </w:tc>
@@ -273,11 +268,9 @@
             <w:pPr>
               <w:cnfStyle w:val="000000100000" w:firstRow="0" w:lastRow="0" w:firstColumn="0" w:lastColumn="0" w:oddVBand="0" w:evenVBand="0" w:oddHBand="1" w:evenHBand="0" w:firstRowFirstColumn="0" w:firstRowLastColumn="0" w:lastRowFirstColumn="0" w:lastRowLastColumn="0"/>
             </w:pPr>
-            <w:proofErr w:type="spellStart"/>
             <w:r>
               <w:t>Entity</w:t>
             </w:r>
-            <w:proofErr w:type="spellEnd"/>
           </w:p>
         </w:tc>
         <w:tc>
@@ -303,23 +296,21 @@
           </w:tcPr>
           <w:p>
             <w:r>
-              <w:t>Utente</w:t>
-            </w:r>
-          </w:p>
-        </w:tc>
-        <w:tc>
-          <w:tcPr>
-            <w:tcW w:w="3209" w:type="dxa"/>
-          </w:tcPr>
-          <w:p>
-            <w:pPr>
-              <w:cnfStyle w:val="000000000000" w:firstRow="0" w:lastRow="0" w:firstColumn="0" w:lastColumn="0" w:oddVBand="0" w:evenVBand="0" w:oddHBand="0" w:evenHBand="0" w:firstRowFirstColumn="0" w:firstRowLastColumn="0" w:lastRowFirstColumn="0" w:lastRowLastColumn="0"/>
-            </w:pPr>
-            <w:proofErr w:type="spellStart"/>
+              <w:t>OrdiniCliente</w:t>
+            </w:r>
+          </w:p>
+        </w:tc>
+        <w:tc>
+          <w:tcPr>
+            <w:tcW w:w="3209" w:type="dxa"/>
+          </w:tcPr>
+          <w:p>
+            <w:pPr>
+              <w:cnfStyle w:val="000000000000" w:firstRow="0" w:lastRow="0" w:firstColumn="0" w:lastColumn="0" w:oddVBand="0" w:evenVBand="0" w:oddHBand="0" w:evenHBand="0" w:firstRowFirstColumn="0" w:firstRowLastColumn="0" w:lastRowFirstColumn="0" w:lastRowLastColumn="0"/>
+            </w:pPr>
             <w:r>
               <w:t>Entity</w:t>
             </w:r>
-            <w:proofErr w:type="spellEnd"/>
           </w:p>
         </w:tc>
         <w:tc>
@@ -332,7 +323,7 @@
               <w:cnfStyle w:val="000000000000" w:firstRow="0" w:lastRow="0" w:firstColumn="0" w:lastColumn="0" w:oddVBand="0" w:evenVBand="0" w:oddHBand="0" w:evenHBand="0" w:firstRowFirstColumn="0" w:firstRowLastColumn="0" w:lastRowFirstColumn="0" w:lastRowLastColumn="0"/>
             </w:pPr>
             <w:r>
-              <w:t>Contiene le informazioni generali dell'utente, come credenziali di accesso e ruolo (cliente o amministratore) nella piattaforma</w:t>
+              <w:t>Contiene l’elenco degli ordini associati a un cliente specifico.</w:t>
             </w:r>
           </w:p>
         </w:tc>
@@ -348,80 +339,74 @@
           </w:tcPr>
           <w:p>
             <w:r>
-              <w:t>Registrazione</w:t>
-            </w:r>
-          </w:p>
-        </w:tc>
-        <w:tc>
-          <w:tcPr>
-            <w:tcW w:w="3209" w:type="dxa"/>
-          </w:tcPr>
-          <w:p>
-            <w:pPr>
-              <w:cnfStyle w:val="000000100000" w:firstRow="0" w:lastRow="0" w:firstColumn="0" w:lastColumn="0" w:oddVBand="0" w:evenVBand="0" w:oddHBand="1" w:evenHBand="0" w:firstRowFirstColumn="0" w:firstRowLastColumn="0" w:lastRowFirstColumn="0" w:lastRowLastColumn="0"/>
-            </w:pPr>
-            <w:proofErr w:type="spellStart"/>
+              <w:t>Utente</w:t>
+            </w:r>
+          </w:p>
+        </w:tc>
+        <w:tc>
+          <w:tcPr>
+            <w:tcW w:w="3209" w:type="dxa"/>
+          </w:tcPr>
+          <w:p>
+            <w:pPr>
+              <w:cnfStyle w:val="000000100000" w:firstRow="0" w:lastRow="0" w:firstColumn="0" w:lastColumn="0" w:oddVBand="0" w:evenVBand="0" w:oddHBand="1" w:evenHBand="0" w:firstRowFirstColumn="0" w:firstRowLastColumn="0" w:lastRowFirstColumn="0" w:lastRowLastColumn="0"/>
+            </w:pPr>
+            <w:r>
+              <w:t>Entity</w:t>
+            </w:r>
+          </w:p>
+        </w:tc>
+        <w:tc>
+          <w:tcPr>
+            <w:tcW w:w="3210" w:type="dxa"/>
+          </w:tcPr>
+          <w:p>
+            <w:pPr>
+              <w:jc w:val="both"/>
+              <w:cnfStyle w:val="000000100000" w:firstRow="0" w:lastRow="0" w:firstColumn="0" w:lastColumn="0" w:oddVBand="0" w:evenVBand="0" w:oddHBand="1" w:evenHBand="0" w:firstRowFirstColumn="0" w:firstRowLastColumn="0" w:lastRowFirstColumn="0" w:lastRowLastColumn="0"/>
+            </w:pPr>
+            <w:r>
+              <w:t>Contiene le informazioni generali dell'utente, come credenziali di accesso e ruolo (cliente o amministratore) nella piattaforma</w:t>
+            </w:r>
+          </w:p>
+        </w:tc>
+      </w:tr>
+      <w:tr>
+        <w:tc>
+          <w:tcPr>
+            <w:cnfStyle w:val="001000000000" w:firstRow="0" w:lastRow="0" w:firstColumn="1" w:lastColumn="0" w:oddVBand="0" w:evenVBand="0" w:oddHBand="0" w:evenHBand="0" w:firstRowFirstColumn="0" w:firstRowLastColumn="0" w:lastRowFirstColumn="0" w:lastRowLastColumn="0"/>
+            <w:tcW w:w="3209" w:type="dxa"/>
+          </w:tcPr>
+          <w:p>
+            <w:r>
+              <w:t>GestioneOrdini</w:t>
+            </w:r>
+          </w:p>
+        </w:tc>
+        <w:tc>
+          <w:tcPr>
+            <w:tcW w:w="3209" w:type="dxa"/>
+          </w:tcPr>
+          <w:p>
+            <w:pPr>
+              <w:cnfStyle w:val="000000000000" w:firstRow="0" w:lastRow="0" w:firstColumn="0" w:lastColumn="0" w:oddVBand="0" w:evenVBand="0" w:oddHBand="0" w:evenHBand="0" w:firstRowFirstColumn="0" w:firstRowLastColumn="0" w:lastRowFirstColumn="0" w:lastRowLastColumn="0"/>
+            </w:pPr>
             <w:r>
               <w:t>Boundary</w:t>
             </w:r>
-            <w:proofErr w:type="spellEnd"/>
-          </w:p>
-        </w:tc>
-        <w:tc>
-          <w:tcPr>
-            <w:tcW w:w="3210" w:type="dxa"/>
-          </w:tcPr>
-          <w:p>
-            <w:pPr>
-              <w:jc w:val="both"/>
-              <w:cnfStyle w:val="000000100000" w:firstRow="0" w:lastRow="0" w:firstColumn="0" w:lastColumn="0" w:oddVBand="0" w:evenVBand="0" w:oddHBand="1" w:evenHBand="0" w:firstRowFirstColumn="0" w:firstRowLastColumn="0" w:lastRowFirstColumn="0" w:lastRowLastColumn="0"/>
-            </w:pPr>
-            <w:r>
-              <w:t>Interfaccia per permettere agli utenti di registrarsi nella piattaforma, includendo i campi per inserire i dati personali e di accesso</w:t>
-            </w:r>
-          </w:p>
-        </w:tc>
-      </w:tr>
-      <w:tr>
-        <w:tc>
-          <w:tcPr>
-            <w:cnfStyle w:val="001000000000" w:firstRow="0" w:lastRow="0" w:firstColumn="1" w:lastColumn="0" w:oddVBand="0" w:evenVBand="0" w:oddHBand="0" w:evenHBand="0" w:firstRowFirstColumn="0" w:firstRowLastColumn="0" w:lastRowFirstColumn="0" w:lastRowLastColumn="0"/>
-            <w:tcW w:w="3209" w:type="dxa"/>
-          </w:tcPr>
-          <w:p>
-            <w:proofErr w:type="spellStart"/>
-            <w:r>
-              <w:t>AggiungiAuto</w:t>
-            </w:r>
-            <w:proofErr w:type="spellEnd"/>
-          </w:p>
-        </w:tc>
-        <w:tc>
-          <w:tcPr>
-            <w:tcW w:w="3209" w:type="dxa"/>
-          </w:tcPr>
-          <w:p>
-            <w:pPr>
-              <w:cnfStyle w:val="000000000000" w:firstRow="0" w:lastRow="0" w:firstColumn="0" w:lastColumn="0" w:oddVBand="0" w:evenVBand="0" w:oddHBand="0" w:evenHBand="0" w:firstRowFirstColumn="0" w:firstRowLastColumn="0" w:lastRowFirstColumn="0" w:lastRowLastColumn="0"/>
-            </w:pPr>
-            <w:proofErr w:type="spellStart"/>
-            <w:r>
-              <w:t>Boundary</w:t>
-            </w:r>
-            <w:proofErr w:type="spellEnd"/>
-          </w:p>
-        </w:tc>
-        <w:tc>
-          <w:tcPr>
-            <w:tcW w:w="3210" w:type="dxa"/>
-          </w:tcPr>
-          <w:p>
-            <w:pPr>
-              <w:jc w:val="both"/>
-              <w:cnfStyle w:val="000000000000" w:firstRow="0" w:lastRow="0" w:firstColumn="0" w:lastColumn="0" w:oddVBand="0" w:evenVBand="0" w:oddHBand="0" w:evenHBand="0" w:firstRowFirstColumn="0" w:firstRowLastColumn="0" w:lastRowFirstColumn="0" w:lastRowLastColumn="0"/>
-            </w:pPr>
-            <w:r>
-              <w:t>Schermata per aggiungere una nuova auto al catalogo, disponibile agli amministratori</w:t>
+          </w:p>
+        </w:tc>
+        <w:tc>
+          <w:tcPr>
+            <w:tcW w:w="3210" w:type="dxa"/>
+          </w:tcPr>
+          <w:p>
+            <w:pPr>
+              <w:spacing w:after="160" w:line="259" w:lineRule="auto"/>
+              <w:cnfStyle w:val="000000000000" w:firstRow="0" w:lastRow="0" w:firstColumn="0" w:lastColumn="0" w:oddVBand="0" w:evenVBand="0" w:oddHBand="0" w:evenHBand="0" w:firstRowFirstColumn="0" w:firstRowLastColumn="0" w:lastRowFirstColumn="0" w:lastRowLastColumn="0"/>
+            </w:pPr>
+            <w:r>
+              <w:t>Interfaccia che permette all’utente di visualizzare e gestire i propri ordini.</w:t>
             </w:r>
           </w:p>
         </w:tc>
@@ -436,26 +421,62 @@
             <w:tcW w:w="3209" w:type="dxa"/>
           </w:tcPr>
           <w:p>
-            <w:proofErr w:type="spellStart"/>
-            <w:r>
-              <w:t>ModificaAuto</w:t>
-            </w:r>
-            <w:proofErr w:type="spellEnd"/>
-          </w:p>
-        </w:tc>
-        <w:tc>
-          <w:tcPr>
-            <w:tcW w:w="3209" w:type="dxa"/>
-          </w:tcPr>
-          <w:p>
-            <w:pPr>
-              <w:cnfStyle w:val="000000100000" w:firstRow="0" w:lastRow="0" w:firstColumn="0" w:lastColumn="0" w:oddVBand="0" w:evenVBand="0" w:oddHBand="1" w:evenHBand="0" w:firstRowFirstColumn="0" w:firstRowLastColumn="0" w:lastRowFirstColumn="0" w:lastRowLastColumn="0"/>
-            </w:pPr>
-            <w:proofErr w:type="spellStart"/>
+            <w:r>
+              <w:t>Ordine</w:t>
+            </w:r>
+          </w:p>
+        </w:tc>
+        <w:tc>
+          <w:tcPr>
+            <w:tcW w:w="3209" w:type="dxa"/>
+          </w:tcPr>
+          <w:p>
+            <w:pPr>
+              <w:cnfStyle w:val="000000100000" w:firstRow="0" w:lastRow="0" w:firstColumn="0" w:lastColumn="0" w:oddVBand="0" w:evenVBand="0" w:oddHBand="1" w:evenHBand="0" w:firstRowFirstColumn="0" w:firstRowLastColumn="0" w:lastRowFirstColumn="0" w:lastRowLastColumn="0"/>
+            </w:pPr>
             <w:r>
               <w:t>Boundary</w:t>
             </w:r>
-            <w:proofErr w:type="spellEnd"/>
+          </w:p>
+        </w:tc>
+        <w:tc>
+          <w:tcPr>
+            <w:tcW w:w="3210" w:type="dxa"/>
+          </w:tcPr>
+          <w:p>
+            <w:pPr>
+              <w:spacing w:after="160" w:line="259" w:lineRule="auto"/>
+              <w:cnfStyle w:val="000000100000" w:firstRow="0" w:lastRow="0" w:firstColumn="0" w:lastColumn="0" w:oddVBand="0" w:evenVBand="0" w:oddHBand="1" w:evenHBand="0" w:firstRowFirstColumn="0" w:firstRowLastColumn="0" w:lastRowFirstColumn="0" w:lastRowLastColumn="0"/>
+            </w:pPr>
+            <w:r>
+              <w:t>L’interfaccia che visualizza i dettagli dell’ordine e conferma la scelta dell’utente.</w:t>
+            </w:r>
+          </w:p>
+        </w:tc>
+      </w:tr>
+      <w:tr>
+        <w:tc>
+          <w:tcPr>
+            <w:cnfStyle w:val="001000000000" w:firstRow="0" w:lastRow="0" w:firstColumn="1" w:lastColumn="0" w:oddVBand="0" w:evenVBand="0" w:oddHBand="0" w:evenHBand="0" w:firstRowFirstColumn="0" w:firstRowLastColumn="0" w:lastRowFirstColumn="0" w:lastRowLastColumn="0"/>
+            <w:tcW w:w="3209" w:type="dxa"/>
+          </w:tcPr>
+          <w:p>
+            <w:r>
+              <w:t>Login</w:t>
+            </w:r>
+          </w:p>
+        </w:tc>
+        <w:tc>
+          <w:tcPr>
+            <w:tcW w:w="3209" w:type="dxa"/>
+          </w:tcPr>
+          <w:p>
+            <w:pPr>
+              <w:cnfStyle w:val="000000000000" w:firstRow="0" w:lastRow="0" w:firstColumn="0" w:lastColumn="0" w:oddVBand="0" w:evenVBand="0" w:oddHBand="0" w:evenHBand="0" w:firstRowFirstColumn="0" w:firstRowLastColumn="0" w:lastRowFirstColumn="0" w:lastRowLastColumn="0"/>
+            </w:pPr>
+            <w:r>
+              <w:t>Boundary</w:t>
+            </w:r>
           </w:p>
         </w:tc>
         <w:tc>
@@ -465,61 +486,10 @@
           <w:p>
             <w:pPr>
               <w:jc w:val="both"/>
-              <w:cnfStyle w:val="000000100000" w:firstRow="0" w:lastRow="0" w:firstColumn="0" w:lastColumn="0" w:oddVBand="0" w:evenVBand="0" w:oddHBand="1" w:evenHBand="0" w:firstRowFirstColumn="0" w:firstRowLastColumn="0" w:lastRowFirstColumn="0" w:lastRowLastColumn="0"/>
-            </w:pPr>
-            <w:r>
-              <w:t>Interfaccia che permette la modifica dei dati di un’auto esistente nel catalogo da parte degli amministratori.</w:t>
-            </w:r>
-          </w:p>
-        </w:tc>
-      </w:tr>
-      <w:tr>
-        <w:tc>
-          <w:tcPr>
-            <w:cnfStyle w:val="001000000000" w:firstRow="0" w:lastRow="0" w:firstColumn="1" w:lastColumn="0" w:oddVBand="0" w:evenVBand="0" w:oddHBand="0" w:evenHBand="0" w:firstRowFirstColumn="0" w:firstRowLastColumn="0" w:lastRowFirstColumn="0" w:lastRowLastColumn="0"/>
-            <w:tcW w:w="3209" w:type="dxa"/>
-          </w:tcPr>
-          <w:p>
-            <w:proofErr w:type="spellStart"/>
-            <w:r>
-              <w:t>RicercaAuto</w:t>
-            </w:r>
-            <w:proofErr w:type="spellEnd"/>
-          </w:p>
-        </w:tc>
-        <w:tc>
-          <w:tcPr>
-            <w:tcW w:w="3209" w:type="dxa"/>
-          </w:tcPr>
-          <w:p>
-            <w:pPr>
-              <w:cnfStyle w:val="000000000000" w:firstRow="0" w:lastRow="0" w:firstColumn="0" w:lastColumn="0" w:oddVBand="0" w:evenVBand="0" w:oddHBand="0" w:evenHBand="0" w:firstRowFirstColumn="0" w:firstRowLastColumn="0" w:lastRowFirstColumn="0" w:lastRowLastColumn="0"/>
-            </w:pPr>
-            <w:proofErr w:type="spellStart"/>
-            <w:r>
-              <w:t>Boundary</w:t>
-            </w:r>
-            <w:proofErr w:type="spellEnd"/>
-          </w:p>
-        </w:tc>
-        <w:tc>
-          <w:tcPr>
-            <w:tcW w:w="3210" w:type="dxa"/>
-          </w:tcPr>
-          <w:p>
-            <w:pPr>
-              <w:jc w:val="both"/>
-              <w:cnfStyle w:val="000000000000" w:firstRow="0" w:lastRow="0" w:firstColumn="0" w:lastColumn="0" w:oddVBand="0" w:evenVBand="0" w:oddHBand="0" w:evenHBand="0" w:firstRowFirstColumn="0" w:firstRowLastColumn="0" w:lastRowFirstColumn="0" w:lastRowLastColumn="0"/>
-            </w:pPr>
-            <w:r>
-              <w:t xml:space="preserve">Permette agli utenti di effettuare ricerche nel </w:t>
-            </w:r>
-            <w:r>
-              <w:lastRenderedPageBreak/>
-              <w:t>catalogo delle auto in base a criteri specifici come marca modello</w:t>
-            </w:r>
-            <w:r>
-              <w:t>.</w:t>
+              <w:cnfStyle w:val="000000000000" w:firstRow="0" w:lastRow="0" w:firstColumn="0" w:lastColumn="0" w:oddVBand="0" w:evenVBand="0" w:oddHBand="0" w:evenHBand="0" w:firstRowFirstColumn="0" w:firstRowLastColumn="0" w:lastRowFirstColumn="0" w:lastRowLastColumn="0"/>
+            </w:pPr>
+            <w:r>
+              <w:t>Interfaccia per l'inserimento delle credenziali.</w:t>
             </w:r>
           </w:p>
         </w:tc>
@@ -534,27 +504,23 @@
             <w:tcW w:w="3209" w:type="dxa"/>
           </w:tcPr>
           <w:p>
-            <w:proofErr w:type="spellStart"/>
             <w:r>
               <w:lastRenderedPageBreak/>
-              <w:t>CatalogoAuto</w:t>
-            </w:r>
-            <w:proofErr w:type="spellEnd"/>
-          </w:p>
-        </w:tc>
-        <w:tc>
-          <w:tcPr>
-            <w:tcW w:w="3209" w:type="dxa"/>
-          </w:tcPr>
-          <w:p>
-            <w:pPr>
-              <w:cnfStyle w:val="000000100000" w:firstRow="0" w:lastRow="0" w:firstColumn="0" w:lastColumn="0" w:oddVBand="0" w:evenVBand="0" w:oddHBand="1" w:evenHBand="0" w:firstRowFirstColumn="0" w:firstRowLastColumn="0" w:lastRowFirstColumn="0" w:lastRowLastColumn="0"/>
-            </w:pPr>
-            <w:proofErr w:type="spellStart"/>
+              <w:t>Logout</w:t>
+            </w:r>
+          </w:p>
+        </w:tc>
+        <w:tc>
+          <w:tcPr>
+            <w:tcW w:w="3209" w:type="dxa"/>
+          </w:tcPr>
+          <w:p>
+            <w:pPr>
+              <w:cnfStyle w:val="000000100000" w:firstRow="0" w:lastRow="0" w:firstColumn="0" w:lastColumn="0" w:oddVBand="0" w:evenVBand="0" w:oddHBand="1" w:evenHBand="0" w:firstRowFirstColumn="0" w:firstRowLastColumn="0" w:lastRowFirstColumn="0" w:lastRowLastColumn="0"/>
+            </w:pPr>
             <w:r>
               <w:t>Boundary</w:t>
             </w:r>
-            <w:proofErr w:type="spellEnd"/>
           </w:p>
         </w:tc>
         <w:tc>
@@ -567,38 +533,40 @@
               <w:cnfStyle w:val="000000100000" w:firstRow="0" w:lastRow="0" w:firstColumn="0" w:lastColumn="0" w:oddVBand="0" w:evenVBand="0" w:oddHBand="1" w:evenHBand="0" w:firstRowFirstColumn="0" w:firstRowLastColumn="0" w:lastRowFirstColumn="0" w:lastRowLastColumn="0"/>
             </w:pPr>
             <w:r>
-              <w:t>Schermata principale per la visualizzazione del catalogo delle auto, con opzioni di filtro e ricerca.</w:t>
-            </w:r>
-          </w:p>
-        </w:tc>
-      </w:tr>
-      <w:tr>
-        <w:tc>
-          <w:tcPr>
-            <w:cnfStyle w:val="001000000000" w:firstRow="0" w:lastRow="0" w:firstColumn="1" w:lastColumn="0" w:oddVBand="0" w:evenVBand="0" w:oddHBand="0" w:evenHBand="0" w:firstRowFirstColumn="0" w:firstRowLastColumn="0" w:lastRowFirstColumn="0" w:lastRowLastColumn="0"/>
-            <w:tcW w:w="3209" w:type="dxa"/>
-          </w:tcPr>
-          <w:p>
-            <w:proofErr w:type="spellStart"/>
-            <w:r>
-              <w:t>VisualizzazioneAuto</w:t>
-            </w:r>
-            <w:proofErr w:type="spellEnd"/>
-          </w:p>
-        </w:tc>
-        <w:tc>
-          <w:tcPr>
-            <w:tcW w:w="3209" w:type="dxa"/>
-          </w:tcPr>
-          <w:p>
-            <w:pPr>
-              <w:cnfStyle w:val="000000000000" w:firstRow="0" w:lastRow="0" w:firstColumn="0" w:lastColumn="0" w:oddVBand="0" w:evenVBand="0" w:oddHBand="0" w:evenHBand="0" w:firstRowFirstColumn="0" w:firstRowLastColumn="0" w:lastRowFirstColumn="0" w:lastRowLastColumn="0"/>
-            </w:pPr>
-            <w:proofErr w:type="spellStart"/>
+              <w:t>Interfaccia che consente all’utente di effettuare il logout.</w:t>
+            </w:r>
+          </w:p>
+          <w:p>
+            <w:pPr>
+              <w:jc w:val="both"/>
+              <w:cnfStyle w:val="000000100000" w:firstRow="0" w:lastRow="0" w:firstColumn="0" w:lastColumn="0" w:oddVBand="0" w:evenVBand="0" w:oddHBand="1" w:evenHBand="0" w:firstRowFirstColumn="0" w:firstRowLastColumn="0" w:lastRowFirstColumn="0" w:lastRowLastColumn="0"/>
+            </w:pPr>
+          </w:p>
+        </w:tc>
+      </w:tr>
+      <w:tr>
+        <w:tc>
+          <w:tcPr>
+            <w:cnfStyle w:val="001000000000" w:firstRow="0" w:lastRow="0" w:firstColumn="1" w:lastColumn="0" w:oddVBand="0" w:evenVBand="0" w:oddHBand="0" w:evenHBand="0" w:firstRowFirstColumn="0" w:firstRowLastColumn="0" w:lastRowFirstColumn="0" w:lastRowLastColumn="0"/>
+            <w:tcW w:w="3209" w:type="dxa"/>
+          </w:tcPr>
+          <w:p>
+            <w:r>
+              <w:t>Registrazione</w:t>
+            </w:r>
+          </w:p>
+        </w:tc>
+        <w:tc>
+          <w:tcPr>
+            <w:tcW w:w="3209" w:type="dxa"/>
+          </w:tcPr>
+          <w:p>
+            <w:pPr>
+              <w:cnfStyle w:val="000000000000" w:firstRow="0" w:lastRow="0" w:firstColumn="0" w:lastColumn="0" w:oddVBand="0" w:evenVBand="0" w:oddHBand="0" w:evenHBand="0" w:firstRowFirstColumn="0" w:firstRowLastColumn="0" w:lastRowFirstColumn="0" w:lastRowLastColumn="0"/>
+            </w:pPr>
             <w:r>
               <w:t>Boundary</w:t>
             </w:r>
-            <w:proofErr w:type="spellEnd"/>
           </w:p>
         </w:tc>
         <w:tc>
@@ -611,7 +579,7 @@
               <w:cnfStyle w:val="000000000000" w:firstRow="0" w:lastRow="0" w:firstColumn="0" w:lastColumn="0" w:oddVBand="0" w:evenVBand="0" w:oddHBand="0" w:evenHBand="0" w:firstRowFirstColumn="0" w:firstRowLastColumn="0" w:lastRowFirstColumn="0" w:lastRowLastColumn="0"/>
             </w:pPr>
             <w:r>
-              <w:t>Interfaccia che mostra i dettagli completi di un’auto selezionata, inclusi specifiche tecniche e immagini.</w:t>
+              <w:t>Interfaccia per permettere agli utenti di registrarsi nella piattaforma, includendo i campi per inserire i dati personali e di accesso</w:t>
             </w:r>
           </w:p>
         </w:tc>
@@ -626,26 +594,22 @@
             <w:tcW w:w="3209" w:type="dxa"/>
           </w:tcPr>
           <w:p>
-            <w:proofErr w:type="spellStart"/>
-            <w:r>
-              <w:t>VisualizzazioneClienti</w:t>
-            </w:r>
-            <w:proofErr w:type="spellEnd"/>
-          </w:p>
-        </w:tc>
-        <w:tc>
-          <w:tcPr>
-            <w:tcW w:w="3209" w:type="dxa"/>
-          </w:tcPr>
-          <w:p>
-            <w:pPr>
-              <w:cnfStyle w:val="000000100000" w:firstRow="0" w:lastRow="0" w:firstColumn="0" w:lastColumn="0" w:oddVBand="0" w:evenVBand="0" w:oddHBand="1" w:evenHBand="0" w:firstRowFirstColumn="0" w:firstRowLastColumn="0" w:lastRowFirstColumn="0" w:lastRowLastColumn="0"/>
-            </w:pPr>
-            <w:proofErr w:type="spellStart"/>
+            <w:r>
+              <w:t>AggiungiAuto</w:t>
+            </w:r>
+          </w:p>
+        </w:tc>
+        <w:tc>
+          <w:tcPr>
+            <w:tcW w:w="3209" w:type="dxa"/>
+          </w:tcPr>
+          <w:p>
+            <w:pPr>
+              <w:cnfStyle w:val="000000100000" w:firstRow="0" w:lastRow="0" w:firstColumn="0" w:lastColumn="0" w:oddVBand="0" w:evenVBand="0" w:oddHBand="1" w:evenHBand="0" w:firstRowFirstColumn="0" w:firstRowLastColumn="0" w:lastRowFirstColumn="0" w:lastRowLastColumn="0"/>
+            </w:pPr>
             <w:r>
               <w:t>Boundary</w:t>
             </w:r>
-            <w:proofErr w:type="spellEnd"/>
           </w:p>
         </w:tc>
         <w:tc>
@@ -658,38 +622,34 @@
               <w:cnfStyle w:val="000000100000" w:firstRow="0" w:lastRow="0" w:firstColumn="0" w:lastColumn="0" w:oddVBand="0" w:evenVBand="0" w:oddHBand="1" w:evenHBand="0" w:firstRowFirstColumn="0" w:firstRowLastColumn="0" w:lastRowFirstColumn="0" w:lastRowLastColumn="0"/>
             </w:pPr>
             <w:r>
-              <w:t>Schermata per gli amministratori che permette di visualizzare e gestire i profili dei clienti registrati.</w:t>
-            </w:r>
-          </w:p>
-        </w:tc>
-      </w:tr>
-      <w:tr>
-        <w:tc>
-          <w:tcPr>
-            <w:cnfStyle w:val="001000000000" w:firstRow="0" w:lastRow="0" w:firstColumn="1" w:lastColumn="0" w:oddVBand="0" w:evenVBand="0" w:oddHBand="0" w:evenHBand="0" w:firstRowFirstColumn="0" w:firstRowLastColumn="0" w:lastRowFirstColumn="0" w:lastRowLastColumn="0"/>
-            <w:tcW w:w="3209" w:type="dxa"/>
-          </w:tcPr>
-          <w:p>
-            <w:proofErr w:type="spellStart"/>
-            <w:r>
-              <w:t>VisualizzazioneOrdini</w:t>
-            </w:r>
-            <w:proofErr w:type="spellEnd"/>
-          </w:p>
-        </w:tc>
-        <w:tc>
-          <w:tcPr>
-            <w:tcW w:w="3209" w:type="dxa"/>
-          </w:tcPr>
-          <w:p>
-            <w:pPr>
-              <w:cnfStyle w:val="000000000000" w:firstRow="0" w:lastRow="0" w:firstColumn="0" w:lastColumn="0" w:oddVBand="0" w:evenVBand="0" w:oddHBand="0" w:evenHBand="0" w:firstRowFirstColumn="0" w:firstRowLastColumn="0" w:lastRowFirstColumn="0" w:lastRowLastColumn="0"/>
-            </w:pPr>
-            <w:proofErr w:type="spellStart"/>
+              <w:t>Schermata per aggiungere una nuova auto al catalogo, disponibile agli amministratori</w:t>
+            </w:r>
+          </w:p>
+        </w:tc>
+      </w:tr>
+      <w:tr>
+        <w:tc>
+          <w:tcPr>
+            <w:cnfStyle w:val="001000000000" w:firstRow="0" w:lastRow="0" w:firstColumn="1" w:lastColumn="0" w:oddVBand="0" w:evenVBand="0" w:oddHBand="0" w:evenHBand="0" w:firstRowFirstColumn="0" w:firstRowLastColumn="0" w:lastRowFirstColumn="0" w:lastRowLastColumn="0"/>
+            <w:tcW w:w="3209" w:type="dxa"/>
+          </w:tcPr>
+          <w:p>
+            <w:r>
+              <w:t>ModificaAuto</w:t>
+            </w:r>
+          </w:p>
+        </w:tc>
+        <w:tc>
+          <w:tcPr>
+            <w:tcW w:w="3209" w:type="dxa"/>
+          </w:tcPr>
+          <w:p>
+            <w:pPr>
+              <w:cnfStyle w:val="000000000000" w:firstRow="0" w:lastRow="0" w:firstColumn="0" w:lastColumn="0" w:oddVBand="0" w:evenVBand="0" w:oddHBand="0" w:evenHBand="0" w:firstRowFirstColumn="0" w:firstRowLastColumn="0" w:lastRowFirstColumn="0" w:lastRowLastColumn="0"/>
+            </w:pPr>
             <w:r>
               <w:t>Boundary</w:t>
             </w:r>
-            <w:proofErr w:type="spellEnd"/>
           </w:p>
         </w:tc>
         <w:tc>
@@ -702,7 +662,7 @@
               <w:cnfStyle w:val="000000000000" w:firstRow="0" w:lastRow="0" w:firstColumn="0" w:lastColumn="0" w:oddVBand="0" w:evenVBand="0" w:oddHBand="0" w:evenHBand="0" w:firstRowFirstColumn="0" w:firstRowLastColumn="0" w:lastRowFirstColumn="0" w:lastRowLastColumn="0"/>
             </w:pPr>
             <w:r>
-              <w:t>Interfaccia per visualizzare la lista degli ordini effettuati da un cliente o da tutti i clienti per gli amministratori.</w:t>
+              <w:t>Interfaccia che permette la modifica dei dati di un’auto esistente nel catalogo da parte degli amministratori.</w:t>
             </w:r>
           </w:p>
         </w:tc>
@@ -717,23 +677,61 @@
             <w:tcW w:w="3209" w:type="dxa"/>
           </w:tcPr>
           <w:p>
-            <w:proofErr w:type="spellStart"/>
-            <w:r>
-              <w:t>AggiuntaAuto</w:t>
-            </w:r>
-            <w:proofErr w:type="spellEnd"/>
-          </w:p>
-        </w:tc>
-        <w:tc>
-          <w:tcPr>
-            <w:tcW w:w="3209" w:type="dxa"/>
-          </w:tcPr>
-          <w:p>
-            <w:pPr>
-              <w:cnfStyle w:val="000000100000" w:firstRow="0" w:lastRow="0" w:firstColumn="0" w:lastColumn="0" w:oddVBand="0" w:evenVBand="0" w:oddHBand="1" w:evenHBand="0" w:firstRowFirstColumn="0" w:firstRowLastColumn="0" w:lastRowFirstColumn="0" w:lastRowLastColumn="0"/>
-            </w:pPr>
-            <w:r>
-              <w:t>Control</w:t>
+            <w:r>
+              <w:t>Elimina Auto</w:t>
+            </w:r>
+          </w:p>
+        </w:tc>
+        <w:tc>
+          <w:tcPr>
+            <w:tcW w:w="3209" w:type="dxa"/>
+          </w:tcPr>
+          <w:p>
+            <w:pPr>
+              <w:cnfStyle w:val="000000100000" w:firstRow="0" w:lastRow="0" w:firstColumn="0" w:lastColumn="0" w:oddVBand="0" w:evenVBand="0" w:oddHBand="1" w:evenHBand="0" w:firstRowFirstColumn="0" w:firstRowLastColumn="0" w:lastRowFirstColumn="0" w:lastRowLastColumn="0"/>
+            </w:pPr>
+            <w:r>
+              <w:t>Boundary</w:t>
+            </w:r>
+          </w:p>
+        </w:tc>
+        <w:tc>
+          <w:tcPr>
+            <w:tcW w:w="3210" w:type="dxa"/>
+          </w:tcPr>
+          <w:p>
+            <w:pPr>
+              <w:spacing w:after="160" w:line="259" w:lineRule="auto"/>
+              <w:cnfStyle w:val="000000100000" w:firstRow="0" w:lastRow="0" w:firstColumn="0" w:lastColumn="0" w:oddVBand="0" w:evenVBand="0" w:oddHBand="1" w:evenHBand="0" w:firstRowFirstColumn="0" w:firstRowLastColumn="0" w:lastRowFirstColumn="0" w:lastRowLastColumn="0"/>
+            </w:pPr>
+            <w:r>
+              <w:t>L’interfaccia che consente all’amministratore di selezionare un’auto e richiederne l’eliminazione.</w:t>
+            </w:r>
+          </w:p>
+        </w:tc>
+      </w:tr>
+      <w:tr>
+        <w:tc>
+          <w:tcPr>
+            <w:cnfStyle w:val="001000000000" w:firstRow="0" w:lastRow="0" w:firstColumn="1" w:lastColumn="0" w:oddVBand="0" w:evenVBand="0" w:oddHBand="0" w:evenHBand="0" w:firstRowFirstColumn="0" w:firstRowLastColumn="0" w:lastRowFirstColumn="0" w:lastRowLastColumn="0"/>
+            <w:tcW w:w="3209" w:type="dxa"/>
+          </w:tcPr>
+          <w:p>
+            <w:r>
+              <w:t>RicercaAuto</w:t>
+            </w:r>
+          </w:p>
+        </w:tc>
+        <w:tc>
+          <w:tcPr>
+            <w:tcW w:w="3209" w:type="dxa"/>
+          </w:tcPr>
+          <w:p>
+            <w:pPr>
+              <w:cnfStyle w:val="000000000000" w:firstRow="0" w:lastRow="0" w:firstColumn="0" w:lastColumn="0" w:oddVBand="0" w:evenVBand="0" w:oddHBand="0" w:evenHBand="0" w:firstRowFirstColumn="0" w:firstRowLastColumn="0" w:lastRowFirstColumn="0" w:lastRowLastColumn="0"/>
+            </w:pPr>
+            <w:r>
+              <w:t>Boundary</w:t>
             </w:r>
           </w:p>
         </w:tc>
@@ -744,52 +742,13 @@
           <w:p>
             <w:pPr>
               <w:jc w:val="both"/>
-              <w:cnfStyle w:val="000000100000" w:firstRow="0" w:lastRow="0" w:firstColumn="0" w:lastColumn="0" w:oddVBand="0" w:evenVBand="0" w:oddHBand="1" w:evenHBand="0" w:firstRowFirstColumn="0" w:firstRowLastColumn="0" w:lastRowFirstColumn="0" w:lastRowLastColumn="0"/>
-            </w:pPr>
-            <w:r>
-              <w:t>Gestisce il processo di aggiunta di una nuova auto al catalogo, collegando i dati dell’interfaccia alla base dati.</w:t>
-            </w:r>
-          </w:p>
-        </w:tc>
-      </w:tr>
-      <w:tr>
-        <w:tc>
-          <w:tcPr>
-            <w:cnfStyle w:val="001000000000" w:firstRow="0" w:lastRow="0" w:firstColumn="1" w:lastColumn="0" w:oddVBand="0" w:evenVBand="0" w:oddHBand="0" w:evenHBand="0" w:firstRowFirstColumn="0" w:firstRowLastColumn="0" w:lastRowFirstColumn="0" w:lastRowLastColumn="0"/>
-            <w:tcW w:w="3209" w:type="dxa"/>
-          </w:tcPr>
-          <w:p>
-            <w:proofErr w:type="spellStart"/>
-            <w:r>
-              <w:t>ConfermaOrdine</w:t>
-            </w:r>
-            <w:proofErr w:type="spellEnd"/>
-          </w:p>
-        </w:tc>
-        <w:tc>
-          <w:tcPr>
-            <w:tcW w:w="3209" w:type="dxa"/>
-          </w:tcPr>
-          <w:p>
-            <w:pPr>
-              <w:cnfStyle w:val="000000000000" w:firstRow="0" w:lastRow="0" w:firstColumn="0" w:lastColumn="0" w:oddVBand="0" w:evenVBand="0" w:oddHBand="0" w:evenHBand="0" w:firstRowFirstColumn="0" w:firstRowLastColumn="0" w:lastRowFirstColumn="0" w:lastRowLastColumn="0"/>
-            </w:pPr>
-            <w:r>
-              <w:t>Control</w:t>
-            </w:r>
-          </w:p>
-        </w:tc>
-        <w:tc>
-          <w:tcPr>
-            <w:tcW w:w="3210" w:type="dxa"/>
-          </w:tcPr>
-          <w:p>
-            <w:pPr>
-              <w:jc w:val="both"/>
-              <w:cnfStyle w:val="000000000000" w:firstRow="0" w:lastRow="0" w:firstColumn="0" w:lastColumn="0" w:oddVBand="0" w:evenVBand="0" w:oddHBand="0" w:evenHBand="0" w:firstRowFirstColumn="0" w:firstRowLastColumn="0" w:lastRowFirstColumn="0" w:lastRowLastColumn="0"/>
-            </w:pPr>
-            <w:r>
-              <w:t>Coordina la conferma di un ordine da parte del cliente, aggiornando lo stato nel sistema</w:t>
+              <w:cnfStyle w:val="000000000000" w:firstRow="0" w:lastRow="0" w:firstColumn="0" w:lastColumn="0" w:oddVBand="0" w:evenVBand="0" w:oddHBand="0" w:evenHBand="0" w:firstRowFirstColumn="0" w:firstRowLastColumn="0" w:lastRowFirstColumn="0" w:lastRowLastColumn="0"/>
+            </w:pPr>
+            <w:r>
+              <w:t>Permette agli utenti di effettuare ricerche nel catalogo delle auto in base a criteri specifici come marca modello</w:t>
+            </w:r>
+            <w:r>
+              <w:t>.</w:t>
             </w:r>
           </w:p>
         </w:tc>
@@ -804,23 +763,21 @@
             <w:tcW w:w="3209" w:type="dxa"/>
           </w:tcPr>
           <w:p>
-            <w:proofErr w:type="spellStart"/>
-            <w:r>
-              <w:t>EliminaAuto</w:t>
-            </w:r>
-            <w:proofErr w:type="spellEnd"/>
-          </w:p>
-        </w:tc>
-        <w:tc>
-          <w:tcPr>
-            <w:tcW w:w="3209" w:type="dxa"/>
-          </w:tcPr>
-          <w:p>
-            <w:pPr>
-              <w:cnfStyle w:val="000000100000" w:firstRow="0" w:lastRow="0" w:firstColumn="0" w:lastColumn="0" w:oddVBand="0" w:evenVBand="0" w:oddHBand="1" w:evenHBand="0" w:firstRowFirstColumn="0" w:firstRowLastColumn="0" w:lastRowFirstColumn="0" w:lastRowLastColumn="0"/>
-            </w:pPr>
-            <w:r>
-              <w:t>Control</w:t>
+            <w:r>
+              <w:t>CatalogoAuto</w:t>
+            </w:r>
+          </w:p>
+        </w:tc>
+        <w:tc>
+          <w:tcPr>
+            <w:tcW w:w="3209" w:type="dxa"/>
+          </w:tcPr>
+          <w:p>
+            <w:pPr>
+              <w:cnfStyle w:val="000000100000" w:firstRow="0" w:lastRow="0" w:firstColumn="0" w:lastColumn="0" w:oddVBand="0" w:evenVBand="0" w:oddHBand="1" w:evenHBand="0" w:firstRowFirstColumn="0" w:firstRowLastColumn="0" w:lastRowFirstColumn="0" w:lastRowLastColumn="0"/>
+            </w:pPr>
+            <w:r>
+              <w:t>Boundary</w:t>
             </w:r>
           </w:p>
         </w:tc>
@@ -834,35 +791,33 @@
               <w:cnfStyle w:val="000000100000" w:firstRow="0" w:lastRow="0" w:firstColumn="0" w:lastColumn="0" w:oddVBand="0" w:evenVBand="0" w:oddHBand="1" w:evenHBand="0" w:firstRowFirstColumn="0" w:firstRowLastColumn="0" w:lastRowFirstColumn="0" w:lastRowLastColumn="0"/>
             </w:pPr>
             <w:r>
-              <w:t>Gestisce la logica per rimuovere un’auto dal catalogo, disponibile solo agli amministratori.</w:t>
-            </w:r>
-          </w:p>
-        </w:tc>
-      </w:tr>
-      <w:tr>
-        <w:tc>
-          <w:tcPr>
-            <w:cnfStyle w:val="001000000000" w:firstRow="0" w:lastRow="0" w:firstColumn="1" w:lastColumn="0" w:oddVBand="0" w:evenVBand="0" w:oddHBand="0" w:evenHBand="0" w:firstRowFirstColumn="0" w:firstRowLastColumn="0" w:lastRowFirstColumn="0" w:lastRowLastColumn="0"/>
-            <w:tcW w:w="3209" w:type="dxa"/>
-          </w:tcPr>
-          <w:p>
-            <w:proofErr w:type="spellStart"/>
-            <w:r>
-              <w:t>ModificaAuto</w:t>
-            </w:r>
-            <w:proofErr w:type="spellEnd"/>
-          </w:p>
-        </w:tc>
-        <w:tc>
-          <w:tcPr>
-            <w:tcW w:w="3209" w:type="dxa"/>
-          </w:tcPr>
-          <w:p>
-            <w:pPr>
-              <w:cnfStyle w:val="000000000000" w:firstRow="0" w:lastRow="0" w:firstColumn="0" w:lastColumn="0" w:oddVBand="0" w:evenVBand="0" w:oddHBand="0" w:evenHBand="0" w:firstRowFirstColumn="0" w:firstRowLastColumn="0" w:lastRowFirstColumn="0" w:lastRowLastColumn="0"/>
-            </w:pPr>
-            <w:r>
-              <w:t>Control</w:t>
+              <w:t>Schermata principale per la visualizzazione del catalogo delle auto, con opzioni di filtro e ricerca.</w:t>
+            </w:r>
+          </w:p>
+        </w:tc>
+      </w:tr>
+      <w:tr>
+        <w:tc>
+          <w:tcPr>
+            <w:cnfStyle w:val="001000000000" w:firstRow="0" w:lastRow="0" w:firstColumn="1" w:lastColumn="0" w:oddVBand="0" w:evenVBand="0" w:oddHBand="0" w:evenHBand="0" w:firstRowFirstColumn="0" w:firstRowLastColumn="0" w:lastRowFirstColumn="0" w:lastRowLastColumn="0"/>
+            <w:tcW w:w="3209" w:type="dxa"/>
+          </w:tcPr>
+          <w:p>
+            <w:r>
+              <w:t>VisualizzazioneAuto</w:t>
+            </w:r>
+          </w:p>
+        </w:tc>
+        <w:tc>
+          <w:tcPr>
+            <w:tcW w:w="3209" w:type="dxa"/>
+          </w:tcPr>
+          <w:p>
+            <w:pPr>
+              <w:cnfStyle w:val="000000000000" w:firstRow="0" w:lastRow="0" w:firstColumn="0" w:lastColumn="0" w:oddVBand="0" w:evenVBand="0" w:oddHBand="0" w:evenHBand="0" w:firstRowFirstColumn="0" w:firstRowLastColumn="0" w:lastRowFirstColumn="0" w:lastRowLastColumn="0"/>
+            </w:pPr>
+            <w:r>
+              <w:t>Boundary</w:t>
             </w:r>
           </w:p>
         </w:tc>
@@ -876,7 +831,7 @@
               <w:cnfStyle w:val="000000000000" w:firstRow="0" w:lastRow="0" w:firstColumn="0" w:lastColumn="0" w:oddVBand="0" w:evenVBand="0" w:oddHBand="0" w:evenHBand="0" w:firstRowFirstColumn="0" w:firstRowLastColumn="0" w:lastRowFirstColumn="0" w:lastRowLastColumn="0"/>
             </w:pPr>
             <w:r>
-              <w:t>Controlla la logica per la modifica dei dati di un’auto nel catalogo, gestendo le richieste dall'interfaccia.</w:t>
+              <w:t>Interfaccia che mostra i dettagli completi di un’auto selezionata, inclusi specifiche tecniche e immagini.</w:t>
             </w:r>
           </w:p>
         </w:tc>
@@ -892,20 +847,20 @@
           </w:tcPr>
           <w:p>
             <w:r>
-              <w:t>Registrazione</w:t>
-            </w:r>
-          </w:p>
-        </w:tc>
-        <w:tc>
-          <w:tcPr>
-            <w:tcW w:w="3209" w:type="dxa"/>
-          </w:tcPr>
-          <w:p>
-            <w:pPr>
-              <w:cnfStyle w:val="000000100000" w:firstRow="0" w:lastRow="0" w:firstColumn="0" w:lastColumn="0" w:oddVBand="0" w:evenVBand="0" w:oddHBand="1" w:evenHBand="0" w:firstRowFirstColumn="0" w:firstRowLastColumn="0" w:lastRowFirstColumn="0" w:lastRowLastColumn="0"/>
-            </w:pPr>
-            <w:r>
-              <w:t>Control</w:t>
+              <w:t>VisualizzazioneClienti</w:t>
+            </w:r>
+          </w:p>
+        </w:tc>
+        <w:tc>
+          <w:tcPr>
+            <w:tcW w:w="3209" w:type="dxa"/>
+          </w:tcPr>
+          <w:p>
+            <w:pPr>
+              <w:cnfStyle w:val="000000100000" w:firstRow="0" w:lastRow="0" w:firstColumn="0" w:lastColumn="0" w:oddVBand="0" w:evenVBand="0" w:oddHBand="1" w:evenHBand="0" w:firstRowFirstColumn="0" w:firstRowLastColumn="0" w:lastRowFirstColumn="0" w:lastRowLastColumn="0"/>
+            </w:pPr>
+            <w:r>
+              <w:t>Boundary</w:t>
             </w:r>
           </w:p>
         </w:tc>
@@ -919,35 +874,33 @@
               <w:cnfStyle w:val="000000100000" w:firstRow="0" w:lastRow="0" w:firstColumn="0" w:lastColumn="0" w:oddVBand="0" w:evenVBand="0" w:oddHBand="1" w:evenHBand="0" w:firstRowFirstColumn="0" w:firstRowLastColumn="0" w:lastRowFirstColumn="0" w:lastRowLastColumn="0"/>
             </w:pPr>
             <w:r>
-              <w:t>Supervisiona il processo di registrazione, verificando la correttezza dei dati inseriti e aggiungendo il nuovo utente alla lista degli utenti.</w:t>
-            </w:r>
-          </w:p>
-        </w:tc>
-      </w:tr>
-      <w:tr>
-        <w:tc>
-          <w:tcPr>
-            <w:cnfStyle w:val="001000000000" w:firstRow="0" w:lastRow="0" w:firstColumn="1" w:lastColumn="0" w:oddVBand="0" w:evenVBand="0" w:oddHBand="0" w:evenHBand="0" w:firstRowFirstColumn="0" w:firstRowLastColumn="0" w:lastRowFirstColumn="0" w:lastRowLastColumn="0"/>
-            <w:tcW w:w="3209" w:type="dxa"/>
-          </w:tcPr>
-          <w:p>
-            <w:proofErr w:type="spellStart"/>
-            <w:r>
-              <w:t>VisualizzaAuto</w:t>
-            </w:r>
-            <w:proofErr w:type="spellEnd"/>
-          </w:p>
-        </w:tc>
-        <w:tc>
-          <w:tcPr>
-            <w:tcW w:w="3209" w:type="dxa"/>
-          </w:tcPr>
-          <w:p>
-            <w:pPr>
-              <w:cnfStyle w:val="000000000000" w:firstRow="0" w:lastRow="0" w:firstColumn="0" w:lastColumn="0" w:oddVBand="0" w:evenVBand="0" w:oddHBand="0" w:evenHBand="0" w:firstRowFirstColumn="0" w:firstRowLastColumn="0" w:lastRowFirstColumn="0" w:lastRowLastColumn="0"/>
-            </w:pPr>
-            <w:r>
-              <w:t>Control</w:t>
+              <w:t>Schermata per gli amministratori che permette di visualizzare e gestire i profili dei clienti registrati.</w:t>
+            </w:r>
+          </w:p>
+        </w:tc>
+      </w:tr>
+      <w:tr>
+        <w:tc>
+          <w:tcPr>
+            <w:cnfStyle w:val="001000000000" w:firstRow="0" w:lastRow="0" w:firstColumn="1" w:lastColumn="0" w:oddVBand="0" w:evenVBand="0" w:oddHBand="0" w:evenHBand="0" w:firstRowFirstColumn="0" w:firstRowLastColumn="0" w:lastRowFirstColumn="0" w:lastRowLastColumn="0"/>
+            <w:tcW w:w="3209" w:type="dxa"/>
+          </w:tcPr>
+          <w:p>
+            <w:r>
+              <w:t>VisualizzazioneOrdini</w:t>
+            </w:r>
+          </w:p>
+        </w:tc>
+        <w:tc>
+          <w:tcPr>
+            <w:tcW w:w="3209" w:type="dxa"/>
+          </w:tcPr>
+          <w:p>
+            <w:pPr>
+              <w:cnfStyle w:val="000000000000" w:firstRow="0" w:lastRow="0" w:firstColumn="0" w:lastColumn="0" w:oddVBand="0" w:evenVBand="0" w:oddHBand="0" w:evenHBand="0" w:firstRowFirstColumn="0" w:firstRowLastColumn="0" w:lastRowFirstColumn="0" w:lastRowLastColumn="0"/>
+            </w:pPr>
+            <w:r>
+              <w:t>Boundary</w:t>
             </w:r>
           </w:p>
         </w:tc>
@@ -961,7 +914,7 @@
               <w:cnfStyle w:val="000000000000" w:firstRow="0" w:lastRow="0" w:firstColumn="0" w:lastColumn="0" w:oddVBand="0" w:evenVBand="0" w:oddHBand="0" w:evenHBand="0" w:firstRowFirstColumn="0" w:firstRowLastColumn="0" w:lastRowFirstColumn="0" w:lastRowLastColumn="0"/>
             </w:pPr>
             <w:r>
-              <w:t>Coordina il processo di visualizzazione dei dettagli di un’auto, recuperando le informazioni richieste dalla base dati.</w:t>
+              <w:t>Interfaccia per visualizzare la lista degli ordini effettuati da un cliente o da tutti i clienti per gli amministratori.</w:t>
             </w:r>
           </w:p>
         </w:tc>
@@ -976,21 +929,59 @@
             <w:tcW w:w="3209" w:type="dxa"/>
           </w:tcPr>
           <w:p>
-            <w:proofErr w:type="spellStart"/>
+            <w:r>
+              <w:t>Ordine</w:t>
+            </w:r>
+          </w:p>
+        </w:tc>
+        <w:tc>
+          <w:tcPr>
+            <w:tcW w:w="3209" w:type="dxa"/>
+          </w:tcPr>
+          <w:p>
+            <w:pPr>
+              <w:cnfStyle w:val="000000100000" w:firstRow="0" w:lastRow="0" w:firstColumn="0" w:lastColumn="0" w:oddVBand="0" w:evenVBand="0" w:oddHBand="1" w:evenHBand="0" w:firstRowFirstColumn="0" w:firstRowLastColumn="0" w:lastRowFirstColumn="0" w:lastRowLastColumn="0"/>
+            </w:pPr>
+            <w:r>
+              <w:t>Control</w:t>
+            </w:r>
+          </w:p>
+        </w:tc>
+        <w:tc>
+          <w:tcPr>
+            <w:tcW w:w="3210" w:type="dxa"/>
+          </w:tcPr>
+          <w:p>
+            <w:pPr>
+              <w:spacing w:after="160" w:line="259" w:lineRule="auto"/>
+              <w:cnfStyle w:val="000000100000" w:firstRow="0" w:lastRow="0" w:firstColumn="0" w:lastColumn="0" w:oddVBand="0" w:evenVBand="0" w:oddHBand="1" w:evenHBand="0" w:firstRowFirstColumn="0" w:firstRowLastColumn="0" w:lastRowFirstColumn="0" w:lastRowLastColumn="0"/>
+            </w:pPr>
+            <w:r>
+              <w:t>Gestisce la logica per confermare l’ordine e aggiornare il sistema.</w:t>
+            </w:r>
+          </w:p>
+        </w:tc>
+      </w:tr>
+      <w:tr>
+        <w:tc>
+          <w:tcPr>
+            <w:cnfStyle w:val="001000000000" w:firstRow="0" w:lastRow="0" w:firstColumn="1" w:lastColumn="0" w:oddVBand="0" w:evenVBand="0" w:oddHBand="0" w:evenHBand="0" w:firstRowFirstColumn="0" w:firstRowLastColumn="0" w:lastRowFirstColumn="0" w:lastRowLastColumn="0"/>
+            <w:tcW w:w="3209" w:type="dxa"/>
+          </w:tcPr>
+          <w:p>
             <w:r>
               <w:lastRenderedPageBreak/>
-              <w:t>VisualizzaClienti</w:t>
-            </w:r>
-            <w:proofErr w:type="spellEnd"/>
-          </w:p>
-        </w:tc>
-        <w:tc>
-          <w:tcPr>
-            <w:tcW w:w="3209" w:type="dxa"/>
-          </w:tcPr>
-          <w:p>
-            <w:pPr>
-              <w:cnfStyle w:val="000000100000" w:firstRow="0" w:lastRow="0" w:firstColumn="0" w:lastColumn="0" w:oddVBand="0" w:evenVBand="0" w:oddHBand="1" w:evenHBand="0" w:firstRowFirstColumn="0" w:firstRowLastColumn="0" w:lastRowFirstColumn="0" w:lastRowLastColumn="0"/>
+              <w:t>Login</w:t>
+            </w:r>
+          </w:p>
+        </w:tc>
+        <w:tc>
+          <w:tcPr>
+            <w:tcW w:w="3209" w:type="dxa"/>
+          </w:tcPr>
+          <w:p>
+            <w:pPr>
+              <w:cnfStyle w:val="000000000000" w:firstRow="0" w:lastRow="0" w:firstColumn="0" w:lastColumn="0" w:oddVBand="0" w:evenVBand="0" w:oddHBand="0" w:evenHBand="0" w:firstRowFirstColumn="0" w:firstRowLastColumn="0" w:lastRowFirstColumn="0" w:lastRowLastColumn="0"/>
             </w:pPr>
             <w:r>
               <w:t>Control</w:t>
@@ -1004,52 +995,10 @@
           <w:p>
             <w:pPr>
               <w:jc w:val="both"/>
-              <w:cnfStyle w:val="000000100000" w:firstRow="0" w:lastRow="0" w:firstColumn="0" w:lastColumn="0" w:oddVBand="0" w:evenVBand="0" w:oddHBand="1" w:evenHBand="0" w:firstRowFirstColumn="0" w:firstRowLastColumn="0" w:lastRowFirstColumn="0" w:lastRowLastColumn="0"/>
-            </w:pPr>
-            <w:r>
-              <w:t>Gestisce la logica per mostrare i dati dei clienti agli amministratori, collegandosi alla lista dei clienti registrati.</w:t>
-            </w:r>
-          </w:p>
-        </w:tc>
-      </w:tr>
-      <w:tr>
-        <w:tc>
-          <w:tcPr>
-            <w:cnfStyle w:val="001000000000" w:firstRow="0" w:lastRow="0" w:firstColumn="1" w:lastColumn="0" w:oddVBand="0" w:evenVBand="0" w:oddHBand="0" w:evenHBand="0" w:firstRowFirstColumn="0" w:firstRowLastColumn="0" w:lastRowFirstColumn="0" w:lastRowLastColumn="0"/>
-            <w:tcW w:w="3209" w:type="dxa"/>
-          </w:tcPr>
-          <w:p>
-            <w:proofErr w:type="spellStart"/>
-            <w:r>
-              <w:t>VisualizzaOrdini</w:t>
-            </w:r>
-            <w:proofErr w:type="spellEnd"/>
-          </w:p>
-        </w:tc>
-        <w:tc>
-          <w:tcPr>
-            <w:tcW w:w="3209" w:type="dxa"/>
-          </w:tcPr>
-          <w:p>
-            <w:pPr>
-              <w:cnfStyle w:val="000000000000" w:firstRow="0" w:lastRow="0" w:firstColumn="0" w:lastColumn="0" w:oddVBand="0" w:evenVBand="0" w:oddHBand="0" w:evenHBand="0" w:firstRowFirstColumn="0" w:firstRowLastColumn="0" w:lastRowFirstColumn="0" w:lastRowLastColumn="0"/>
-            </w:pPr>
-            <w:r>
-              <w:t>Control</w:t>
-            </w:r>
-          </w:p>
-        </w:tc>
-        <w:tc>
-          <w:tcPr>
-            <w:tcW w:w="3210" w:type="dxa"/>
-          </w:tcPr>
-          <w:p>
-            <w:pPr>
-              <w:jc w:val="both"/>
-              <w:cnfStyle w:val="000000000000" w:firstRow="0" w:lastRow="0" w:firstColumn="0" w:lastColumn="0" w:oddVBand="0" w:evenVBand="0" w:oddHBand="0" w:evenHBand="0" w:firstRowFirstColumn="0" w:firstRowLastColumn="0" w:lastRowFirstColumn="0" w:lastRowLastColumn="0"/>
-            </w:pPr>
-            <w:r>
-              <w:t>Coordina l’accesso alla lista degli ordini, mostrando i dettagli agli utenti o amministratori in base ai permessi.</w:t>
+              <w:cnfStyle w:val="000000000000" w:firstRow="0" w:lastRow="0" w:firstColumn="0" w:lastColumn="0" w:oddVBand="0" w:evenVBand="0" w:oddHBand="0" w:evenHBand="0" w:firstRowFirstColumn="0" w:firstRowLastColumn="0" w:lastRowFirstColumn="0" w:lastRowLastColumn="0"/>
+            </w:pPr>
+            <w:r>
+              <w:t>Gestisce la logica di validazione del login.</w:t>
             </w:r>
           </w:p>
         </w:tc>
@@ -1064,20 +1013,417 @@
             <w:tcW w:w="3209" w:type="dxa"/>
           </w:tcPr>
           <w:p>
-            <w:proofErr w:type="spellStart"/>
+            <w:r>
+              <w:t>Log</w:t>
+            </w:r>
+            <w:r>
+              <w:t>out</w:t>
+            </w:r>
+          </w:p>
+        </w:tc>
+        <w:tc>
+          <w:tcPr>
+            <w:tcW w:w="3209" w:type="dxa"/>
+          </w:tcPr>
+          <w:p>
+            <w:pPr>
+              <w:cnfStyle w:val="000000100000" w:firstRow="0" w:lastRow="0" w:firstColumn="0" w:lastColumn="0" w:oddVBand="0" w:evenVBand="0" w:oddHBand="1" w:evenHBand="0" w:firstRowFirstColumn="0" w:firstRowLastColumn="0" w:lastRowFirstColumn="0" w:lastRowLastColumn="0"/>
+            </w:pPr>
+            <w:r>
+              <w:t>Control</w:t>
+            </w:r>
+          </w:p>
+        </w:tc>
+        <w:tc>
+          <w:tcPr>
+            <w:tcW w:w="3210" w:type="dxa"/>
+          </w:tcPr>
+          <w:p>
+            <w:pPr>
+              <w:jc w:val="both"/>
+              <w:cnfStyle w:val="000000100000" w:firstRow="0" w:lastRow="0" w:firstColumn="0" w:lastColumn="0" w:oddVBand="0" w:evenVBand="0" w:oddHBand="1" w:evenHBand="0" w:firstRowFirstColumn="0" w:firstRowLastColumn="0" w:lastRowFirstColumn="0" w:lastRowLastColumn="0"/>
+            </w:pPr>
+            <w:r>
+              <w:t>Gestisce la logica per terminare la sessione utente.</w:t>
+            </w:r>
+          </w:p>
+        </w:tc>
+      </w:tr>
+      <w:tr>
+        <w:tc>
+          <w:tcPr>
+            <w:cnfStyle w:val="001000000000" w:firstRow="0" w:lastRow="0" w:firstColumn="1" w:lastColumn="0" w:oddVBand="0" w:evenVBand="0" w:oddHBand="0" w:evenHBand="0" w:firstRowFirstColumn="0" w:firstRowLastColumn="0" w:lastRowFirstColumn="0" w:lastRowLastColumn="0"/>
+            <w:tcW w:w="3209" w:type="dxa"/>
+          </w:tcPr>
+          <w:p>
+            <w:r>
+              <w:t>Aggiun</w:t>
+            </w:r>
+            <w:r>
+              <w:t>gi</w:t>
+            </w:r>
+            <w:r>
+              <w:t>Auto</w:t>
+            </w:r>
+          </w:p>
+        </w:tc>
+        <w:tc>
+          <w:tcPr>
+            <w:tcW w:w="3209" w:type="dxa"/>
+          </w:tcPr>
+          <w:p>
+            <w:pPr>
+              <w:cnfStyle w:val="000000000000" w:firstRow="0" w:lastRow="0" w:firstColumn="0" w:lastColumn="0" w:oddVBand="0" w:evenVBand="0" w:oddHBand="0" w:evenHBand="0" w:firstRowFirstColumn="0" w:firstRowLastColumn="0" w:lastRowFirstColumn="0" w:lastRowLastColumn="0"/>
+            </w:pPr>
+            <w:r>
+              <w:t>Control</w:t>
+            </w:r>
+          </w:p>
+        </w:tc>
+        <w:tc>
+          <w:tcPr>
+            <w:tcW w:w="3210" w:type="dxa"/>
+          </w:tcPr>
+          <w:p>
+            <w:pPr>
+              <w:jc w:val="both"/>
+              <w:cnfStyle w:val="000000000000" w:firstRow="0" w:lastRow="0" w:firstColumn="0" w:lastColumn="0" w:oddVBand="0" w:evenVBand="0" w:oddHBand="0" w:evenHBand="0" w:firstRowFirstColumn="0" w:firstRowLastColumn="0" w:lastRowFirstColumn="0" w:lastRowLastColumn="0"/>
+            </w:pPr>
+            <w:r>
+              <w:t>Gestisce il processo di aggiunta di una nuova auto al catalogo, collegando i dati dell’interfaccia alla base dati.</w:t>
+            </w:r>
+          </w:p>
+        </w:tc>
+      </w:tr>
+      <w:tr>
+        <w:trPr>
+          <w:cnfStyle w:val="000000100000" w:firstRow="0" w:lastRow="0" w:firstColumn="0" w:lastColumn="0" w:oddVBand="0" w:evenVBand="0" w:oddHBand="1" w:evenHBand="0" w:firstRowFirstColumn="0" w:firstRowLastColumn="0" w:lastRowFirstColumn="0" w:lastRowLastColumn="0"/>
+        </w:trPr>
+        <w:tc>
+          <w:tcPr>
+            <w:cnfStyle w:val="001000000000" w:firstRow="0" w:lastRow="0" w:firstColumn="1" w:lastColumn="0" w:oddVBand="0" w:evenVBand="0" w:oddHBand="0" w:evenHBand="0" w:firstRowFirstColumn="0" w:firstRowLastColumn="0" w:lastRowFirstColumn="0" w:lastRowLastColumn="0"/>
+            <w:tcW w:w="3209" w:type="dxa"/>
+          </w:tcPr>
+          <w:p>
+            <w:r>
+              <w:t>ConfermaOrdine</w:t>
+            </w:r>
+          </w:p>
+        </w:tc>
+        <w:tc>
+          <w:tcPr>
+            <w:tcW w:w="3209" w:type="dxa"/>
+          </w:tcPr>
+          <w:p>
+            <w:pPr>
+              <w:cnfStyle w:val="000000100000" w:firstRow="0" w:lastRow="0" w:firstColumn="0" w:lastColumn="0" w:oddVBand="0" w:evenVBand="0" w:oddHBand="1" w:evenHBand="0" w:firstRowFirstColumn="0" w:firstRowLastColumn="0" w:lastRowFirstColumn="0" w:lastRowLastColumn="0"/>
+            </w:pPr>
+            <w:r>
+              <w:t>Control</w:t>
+            </w:r>
+          </w:p>
+        </w:tc>
+        <w:tc>
+          <w:tcPr>
+            <w:tcW w:w="3210" w:type="dxa"/>
+          </w:tcPr>
+          <w:p>
+            <w:pPr>
+              <w:jc w:val="both"/>
+              <w:cnfStyle w:val="000000100000" w:firstRow="0" w:lastRow="0" w:firstColumn="0" w:lastColumn="0" w:oddVBand="0" w:evenVBand="0" w:oddHBand="1" w:evenHBand="0" w:firstRowFirstColumn="0" w:firstRowLastColumn="0" w:lastRowFirstColumn="0" w:lastRowLastColumn="0"/>
+            </w:pPr>
+            <w:r>
+              <w:t>Coordina la conferma di un ordine da parte del cliente, aggiornando lo stato nel sistema</w:t>
+            </w:r>
+          </w:p>
+        </w:tc>
+      </w:tr>
+      <w:tr>
+        <w:tc>
+          <w:tcPr>
+            <w:cnfStyle w:val="001000000000" w:firstRow="0" w:lastRow="0" w:firstColumn="1" w:lastColumn="0" w:oddVBand="0" w:evenVBand="0" w:oddHBand="0" w:evenHBand="0" w:firstRowFirstColumn="0" w:firstRowLastColumn="0" w:lastRowFirstColumn="0" w:lastRowLastColumn="0"/>
+            <w:tcW w:w="3209" w:type="dxa"/>
+          </w:tcPr>
+          <w:p>
+            <w:r>
+              <w:t>EliminaAuto</w:t>
+            </w:r>
+          </w:p>
+        </w:tc>
+        <w:tc>
+          <w:tcPr>
+            <w:tcW w:w="3209" w:type="dxa"/>
+          </w:tcPr>
+          <w:p>
+            <w:pPr>
+              <w:cnfStyle w:val="000000000000" w:firstRow="0" w:lastRow="0" w:firstColumn="0" w:lastColumn="0" w:oddVBand="0" w:evenVBand="0" w:oddHBand="0" w:evenHBand="0" w:firstRowFirstColumn="0" w:firstRowLastColumn="0" w:lastRowFirstColumn="0" w:lastRowLastColumn="0"/>
+            </w:pPr>
+            <w:r>
+              <w:t>Control</w:t>
+            </w:r>
+          </w:p>
+        </w:tc>
+        <w:tc>
+          <w:tcPr>
+            <w:tcW w:w="3210" w:type="dxa"/>
+          </w:tcPr>
+          <w:p>
+            <w:pPr>
+              <w:jc w:val="both"/>
+              <w:cnfStyle w:val="000000000000" w:firstRow="0" w:lastRow="0" w:firstColumn="0" w:lastColumn="0" w:oddVBand="0" w:evenVBand="0" w:oddHBand="0" w:evenHBand="0" w:firstRowFirstColumn="0" w:firstRowLastColumn="0" w:lastRowFirstColumn="0" w:lastRowLastColumn="0"/>
+            </w:pPr>
+            <w:r>
+              <w:t>Gestisce la logica per rimuovere un’auto dal catalogo, disponibile solo agli amministratori.</w:t>
+            </w:r>
+          </w:p>
+        </w:tc>
+      </w:tr>
+      <w:tr>
+        <w:trPr>
+          <w:cnfStyle w:val="000000100000" w:firstRow="0" w:lastRow="0" w:firstColumn="0" w:lastColumn="0" w:oddVBand="0" w:evenVBand="0" w:oddHBand="1" w:evenHBand="0" w:firstRowFirstColumn="0" w:firstRowLastColumn="0" w:lastRowFirstColumn="0" w:lastRowLastColumn="0"/>
+        </w:trPr>
+        <w:tc>
+          <w:tcPr>
+            <w:cnfStyle w:val="001000000000" w:firstRow="0" w:lastRow="0" w:firstColumn="1" w:lastColumn="0" w:oddVBand="0" w:evenVBand="0" w:oddHBand="0" w:evenHBand="0" w:firstRowFirstColumn="0" w:firstRowLastColumn="0" w:lastRowFirstColumn="0" w:lastRowLastColumn="0"/>
+            <w:tcW w:w="3209" w:type="dxa"/>
+          </w:tcPr>
+          <w:p>
+            <w:r>
+              <w:t>ModificaAuto</w:t>
+            </w:r>
+          </w:p>
+        </w:tc>
+        <w:tc>
+          <w:tcPr>
+            <w:tcW w:w="3209" w:type="dxa"/>
+          </w:tcPr>
+          <w:p>
+            <w:pPr>
+              <w:cnfStyle w:val="000000100000" w:firstRow="0" w:lastRow="0" w:firstColumn="0" w:lastColumn="0" w:oddVBand="0" w:evenVBand="0" w:oddHBand="1" w:evenHBand="0" w:firstRowFirstColumn="0" w:firstRowLastColumn="0" w:lastRowFirstColumn="0" w:lastRowLastColumn="0"/>
+            </w:pPr>
+            <w:r>
+              <w:t>Control</w:t>
+            </w:r>
+          </w:p>
+        </w:tc>
+        <w:tc>
+          <w:tcPr>
+            <w:tcW w:w="3210" w:type="dxa"/>
+          </w:tcPr>
+          <w:p>
+            <w:pPr>
+              <w:jc w:val="both"/>
+              <w:cnfStyle w:val="000000100000" w:firstRow="0" w:lastRow="0" w:firstColumn="0" w:lastColumn="0" w:oddVBand="0" w:evenVBand="0" w:oddHBand="1" w:evenHBand="0" w:firstRowFirstColumn="0" w:firstRowLastColumn="0" w:lastRowFirstColumn="0" w:lastRowLastColumn="0"/>
+            </w:pPr>
+            <w:r>
+              <w:t>Controlla la logica per la modifica dei dati di un’auto nel catalogo, gestendo le richieste dall'interfaccia.</w:t>
+            </w:r>
+          </w:p>
+        </w:tc>
+      </w:tr>
+      <w:tr>
+        <w:tc>
+          <w:tcPr>
+            <w:cnfStyle w:val="001000000000" w:firstRow="0" w:lastRow="0" w:firstColumn="1" w:lastColumn="0" w:oddVBand="0" w:evenVBand="0" w:oddHBand="0" w:evenHBand="0" w:firstRowFirstColumn="0" w:firstRowLastColumn="0" w:lastRowFirstColumn="0" w:lastRowLastColumn="0"/>
+            <w:tcW w:w="3209" w:type="dxa"/>
+          </w:tcPr>
+          <w:p>
+            <w:r>
+              <w:t>Registrazione</w:t>
+            </w:r>
+          </w:p>
+        </w:tc>
+        <w:tc>
+          <w:tcPr>
+            <w:tcW w:w="3209" w:type="dxa"/>
+          </w:tcPr>
+          <w:p>
+            <w:pPr>
+              <w:cnfStyle w:val="000000000000" w:firstRow="0" w:lastRow="0" w:firstColumn="0" w:lastColumn="0" w:oddVBand="0" w:evenVBand="0" w:oddHBand="0" w:evenHBand="0" w:firstRowFirstColumn="0" w:firstRowLastColumn="0" w:lastRowFirstColumn="0" w:lastRowLastColumn="0"/>
+            </w:pPr>
+            <w:r>
+              <w:t>Control</w:t>
+            </w:r>
+          </w:p>
+        </w:tc>
+        <w:tc>
+          <w:tcPr>
+            <w:tcW w:w="3210" w:type="dxa"/>
+          </w:tcPr>
+          <w:p>
+            <w:pPr>
+              <w:jc w:val="both"/>
+              <w:cnfStyle w:val="000000000000" w:firstRow="0" w:lastRow="0" w:firstColumn="0" w:lastColumn="0" w:oddVBand="0" w:evenVBand="0" w:oddHBand="0" w:evenHBand="0" w:firstRowFirstColumn="0" w:firstRowLastColumn="0" w:lastRowFirstColumn="0" w:lastRowLastColumn="0"/>
+            </w:pPr>
+            <w:r>
+              <w:t>Supervisiona il processo di registrazione, verificando la correttezza dei dati inseriti e aggiungendo il nuovo utente alla lista degli utenti.</w:t>
+            </w:r>
+          </w:p>
+        </w:tc>
+      </w:tr>
+      <w:tr>
+        <w:trPr>
+          <w:cnfStyle w:val="000000100000" w:firstRow="0" w:lastRow="0" w:firstColumn="0" w:lastColumn="0" w:oddVBand="0" w:evenVBand="0" w:oddHBand="1" w:evenHBand="0" w:firstRowFirstColumn="0" w:firstRowLastColumn="0" w:lastRowFirstColumn="0" w:lastRowLastColumn="0"/>
+        </w:trPr>
+        <w:tc>
+          <w:tcPr>
+            <w:cnfStyle w:val="001000000000" w:firstRow="0" w:lastRow="0" w:firstColumn="1" w:lastColumn="0" w:oddVBand="0" w:evenVBand="0" w:oddHBand="0" w:evenHBand="0" w:firstRowFirstColumn="0" w:firstRowLastColumn="0" w:lastRowFirstColumn="0" w:lastRowLastColumn="0"/>
+            <w:tcW w:w="3209" w:type="dxa"/>
+          </w:tcPr>
+          <w:p>
+            <w:r>
+              <w:t>Visualizza</w:t>
+            </w:r>
+            <w:r>
+              <w:t>zione</w:t>
+            </w:r>
+            <w:r>
+              <w:t>Auto</w:t>
+            </w:r>
+          </w:p>
+        </w:tc>
+        <w:tc>
+          <w:tcPr>
+            <w:tcW w:w="3209" w:type="dxa"/>
+          </w:tcPr>
+          <w:p>
+            <w:pPr>
+              <w:cnfStyle w:val="000000100000" w:firstRow="0" w:lastRow="0" w:firstColumn="0" w:lastColumn="0" w:oddVBand="0" w:evenVBand="0" w:oddHBand="1" w:evenHBand="0" w:firstRowFirstColumn="0" w:firstRowLastColumn="0" w:lastRowFirstColumn="0" w:lastRowLastColumn="0"/>
+            </w:pPr>
+            <w:r>
+              <w:t>Control</w:t>
+            </w:r>
+          </w:p>
+        </w:tc>
+        <w:tc>
+          <w:tcPr>
+            <w:tcW w:w="3210" w:type="dxa"/>
+          </w:tcPr>
+          <w:p>
+            <w:pPr>
+              <w:jc w:val="both"/>
+              <w:cnfStyle w:val="000000100000" w:firstRow="0" w:lastRow="0" w:firstColumn="0" w:lastColumn="0" w:oddVBand="0" w:evenVBand="0" w:oddHBand="1" w:evenHBand="0" w:firstRowFirstColumn="0" w:firstRowLastColumn="0" w:lastRowFirstColumn="0" w:lastRowLastColumn="0"/>
+            </w:pPr>
+            <w:r>
+              <w:t>Coordina il processo di visualizzazione dei dettagli di un’auto, recuperando le informazioni richieste dalla base dati.</w:t>
+            </w:r>
+          </w:p>
+        </w:tc>
+      </w:tr>
+      <w:tr>
+        <w:tc>
+          <w:tcPr>
+            <w:cnfStyle w:val="001000000000" w:firstRow="0" w:lastRow="0" w:firstColumn="1" w:lastColumn="0" w:oddVBand="0" w:evenVBand="0" w:oddHBand="0" w:evenHBand="0" w:firstRowFirstColumn="0" w:firstRowLastColumn="0" w:lastRowFirstColumn="0" w:lastRowLastColumn="0"/>
+            <w:tcW w:w="3209" w:type="dxa"/>
+          </w:tcPr>
+          <w:p>
+            <w:r>
+              <w:t>Visualizza</w:t>
+            </w:r>
+            <w:r>
+              <w:t>zione</w:t>
+            </w:r>
+            <w:r>
+              <w:t>Clienti</w:t>
+            </w:r>
+          </w:p>
+        </w:tc>
+        <w:tc>
+          <w:tcPr>
+            <w:tcW w:w="3209" w:type="dxa"/>
+          </w:tcPr>
+          <w:p>
+            <w:pPr>
+              <w:cnfStyle w:val="000000000000" w:firstRow="0" w:lastRow="0" w:firstColumn="0" w:lastColumn="0" w:oddVBand="0" w:evenVBand="0" w:oddHBand="0" w:evenHBand="0" w:firstRowFirstColumn="0" w:firstRowLastColumn="0" w:lastRowFirstColumn="0" w:lastRowLastColumn="0"/>
+            </w:pPr>
+            <w:r>
+              <w:t>Control</w:t>
+            </w:r>
+          </w:p>
+        </w:tc>
+        <w:tc>
+          <w:tcPr>
+            <w:tcW w:w="3210" w:type="dxa"/>
+          </w:tcPr>
+          <w:p>
+            <w:pPr>
+              <w:jc w:val="both"/>
+              <w:cnfStyle w:val="000000000000" w:firstRow="0" w:lastRow="0" w:firstColumn="0" w:lastColumn="0" w:oddVBand="0" w:evenVBand="0" w:oddHBand="0" w:evenHBand="0" w:firstRowFirstColumn="0" w:firstRowLastColumn="0" w:lastRowFirstColumn="0" w:lastRowLastColumn="0"/>
+            </w:pPr>
+            <w:r>
+              <w:t>Gestisce la logica per mostrare i dati dei clienti agli amministratori, collegandosi alla lista dei clienti registrati.</w:t>
+            </w:r>
+          </w:p>
+        </w:tc>
+      </w:tr>
+      <w:tr>
+        <w:trPr>
+          <w:cnfStyle w:val="000000100000" w:firstRow="0" w:lastRow="0" w:firstColumn="0" w:lastColumn="0" w:oddVBand="0" w:evenVBand="0" w:oddHBand="1" w:evenHBand="0" w:firstRowFirstColumn="0" w:firstRowLastColumn="0" w:lastRowFirstColumn="0" w:lastRowLastColumn="0"/>
+        </w:trPr>
+        <w:tc>
+          <w:tcPr>
+            <w:cnfStyle w:val="001000000000" w:firstRow="0" w:lastRow="0" w:firstColumn="1" w:lastColumn="0" w:oddVBand="0" w:evenVBand="0" w:oddHBand="0" w:evenHBand="0" w:firstRowFirstColumn="0" w:firstRowLastColumn="0" w:lastRowFirstColumn="0" w:lastRowLastColumn="0"/>
+            <w:tcW w:w="3209" w:type="dxa"/>
+          </w:tcPr>
+          <w:p>
+            <w:r>
+              <w:t>Visualizza</w:t>
+            </w:r>
+            <w:r>
+              <w:t>zione</w:t>
+            </w:r>
+            <w:r>
+              <w:t>Ordini</w:t>
+            </w:r>
+          </w:p>
+        </w:tc>
+        <w:tc>
+          <w:tcPr>
+            <w:tcW w:w="3209" w:type="dxa"/>
+          </w:tcPr>
+          <w:p>
+            <w:pPr>
+              <w:cnfStyle w:val="000000100000" w:firstRow="0" w:lastRow="0" w:firstColumn="0" w:lastColumn="0" w:oddVBand="0" w:evenVBand="0" w:oddHBand="1" w:evenHBand="0" w:firstRowFirstColumn="0" w:firstRowLastColumn="0" w:lastRowFirstColumn="0" w:lastRowLastColumn="0"/>
+            </w:pPr>
+            <w:r>
+              <w:t>Control</w:t>
+            </w:r>
+          </w:p>
+        </w:tc>
+        <w:tc>
+          <w:tcPr>
+            <w:tcW w:w="3210" w:type="dxa"/>
+          </w:tcPr>
+          <w:p>
+            <w:pPr>
+              <w:jc w:val="both"/>
+              <w:cnfStyle w:val="000000100000" w:firstRow="0" w:lastRow="0" w:firstColumn="0" w:lastColumn="0" w:oddVBand="0" w:evenVBand="0" w:oddHBand="1" w:evenHBand="0" w:firstRowFirstColumn="0" w:firstRowLastColumn="0" w:lastRowFirstColumn="0" w:lastRowLastColumn="0"/>
+            </w:pPr>
+            <w:r>
+              <w:t>Coordina l’accesso alla lista degli ordini, mostrando i dettagli agli utenti o amministratori in base ai permessi.</w:t>
+            </w:r>
+          </w:p>
+        </w:tc>
+      </w:tr>
+      <w:tr>
+        <w:tc>
+          <w:tcPr>
+            <w:cnfStyle w:val="001000000000" w:firstRow="0" w:lastRow="0" w:firstColumn="1" w:lastColumn="0" w:oddVBand="0" w:evenVBand="0" w:oddHBand="0" w:evenHBand="0" w:firstRowFirstColumn="0" w:firstRowLastColumn="0" w:lastRowFirstColumn="0" w:lastRowLastColumn="0"/>
+            <w:tcW w:w="3209" w:type="dxa"/>
+          </w:tcPr>
+          <w:p>
             <w:r>
               <w:t>RicercaAuto</w:t>
             </w:r>
-            <w:proofErr w:type="spellEnd"/>
-          </w:p>
-        </w:tc>
-        <w:tc>
-          <w:tcPr>
-            <w:tcW w:w="3209" w:type="dxa"/>
-          </w:tcPr>
-          <w:p>
-            <w:pPr>
-              <w:cnfStyle w:val="000000100000" w:firstRow="0" w:lastRow="0" w:firstColumn="0" w:lastColumn="0" w:oddVBand="0" w:evenVBand="0" w:oddHBand="1" w:evenHBand="0" w:firstRowFirstColumn="0" w:firstRowLastColumn="0" w:lastRowFirstColumn="0" w:lastRowLastColumn="0"/>
+          </w:p>
+        </w:tc>
+        <w:tc>
+          <w:tcPr>
+            <w:tcW w:w="3209" w:type="dxa"/>
+          </w:tcPr>
+          <w:p>
+            <w:pPr>
+              <w:cnfStyle w:val="000000000000" w:firstRow="0" w:lastRow="0" w:firstColumn="0" w:lastColumn="0" w:oddVBand="0" w:evenVBand="0" w:oddHBand="0" w:evenHBand="0" w:firstRowFirstColumn="0" w:firstRowLastColumn="0" w:lastRowFirstColumn="0" w:lastRowLastColumn="0"/>
             </w:pPr>
             <w:r>
               <w:t>Control</w:t>
@@ -1091,10 +1437,94 @@
           <w:p>
             <w:pPr>
               <w:jc w:val="both"/>
-              <w:cnfStyle w:val="000000100000" w:firstRow="0" w:lastRow="0" w:firstColumn="0" w:lastColumn="0" w:oddVBand="0" w:evenVBand="0" w:oddHBand="1" w:evenHBand="0" w:firstRowFirstColumn="0" w:firstRowLastColumn="0" w:lastRowFirstColumn="0" w:lastRowLastColumn="0"/>
+              <w:cnfStyle w:val="000000000000" w:firstRow="0" w:lastRow="0" w:firstColumn="0" w:lastColumn="0" w:oddVBand="0" w:evenVBand="0" w:oddHBand="0" w:evenHBand="0" w:firstRowFirstColumn="0" w:firstRowLastColumn="0" w:lastRowFirstColumn="0" w:lastRowLastColumn="0"/>
             </w:pPr>
             <w:r>
               <w:t>Coordina le richieste di ricerca nel catalogo delle auto, applicando i filtri specificati e restituendo i risultati all'interfaccia.</w:t>
+            </w:r>
+          </w:p>
+        </w:tc>
+      </w:tr>
+      <w:tr>
+        <w:trPr>
+          <w:cnfStyle w:val="000000100000" w:firstRow="0" w:lastRow="0" w:firstColumn="0" w:lastColumn="0" w:oddVBand="0" w:evenVBand="0" w:oddHBand="1" w:evenHBand="0" w:firstRowFirstColumn="0" w:firstRowLastColumn="0" w:lastRowFirstColumn="0" w:lastRowLastColumn="0"/>
+        </w:trPr>
+        <w:tc>
+          <w:tcPr>
+            <w:cnfStyle w:val="001000000000" w:firstRow="0" w:lastRow="0" w:firstColumn="1" w:lastColumn="0" w:oddVBand="0" w:evenVBand="0" w:oddHBand="0" w:evenHBand="0" w:firstRowFirstColumn="0" w:firstRowLastColumn="0" w:lastRowFirstColumn="0" w:lastRowLastColumn="0"/>
+            <w:tcW w:w="3209" w:type="dxa"/>
+          </w:tcPr>
+          <w:p>
+            <w:r>
+              <w:t>Catalogo Auto</w:t>
+            </w:r>
+          </w:p>
+        </w:tc>
+        <w:tc>
+          <w:tcPr>
+            <w:tcW w:w="3209" w:type="dxa"/>
+          </w:tcPr>
+          <w:p>
+            <w:pPr>
+              <w:cnfStyle w:val="000000100000" w:firstRow="0" w:lastRow="0" w:firstColumn="0" w:lastColumn="0" w:oddVBand="0" w:evenVBand="0" w:oddHBand="1" w:evenHBand="0" w:firstRowFirstColumn="0" w:firstRowLastColumn="0" w:lastRowFirstColumn="0" w:lastRowLastColumn="0"/>
+            </w:pPr>
+            <w:r>
+              <w:t>Control</w:t>
+            </w:r>
+          </w:p>
+        </w:tc>
+        <w:tc>
+          <w:tcPr>
+            <w:tcW w:w="3210" w:type="dxa"/>
+          </w:tcPr>
+          <w:p>
+            <w:pPr>
+              <w:jc w:val="both"/>
+              <w:cnfStyle w:val="000000100000" w:firstRow="0" w:lastRow="0" w:firstColumn="0" w:lastColumn="0" w:oddVBand="0" w:evenVBand="0" w:oddHBand="1" w:evenHBand="0" w:firstRowFirstColumn="0" w:firstRowLastColumn="0" w:lastRowFirstColumn="0" w:lastRowLastColumn="0"/>
+            </w:pPr>
+            <w:r>
+              <w:t>Gestisce la logica di recupero dei dati dal sistema.</w:t>
+            </w:r>
+          </w:p>
+        </w:tc>
+      </w:tr>
+      <w:tr>
+        <w:tc>
+          <w:tcPr>
+            <w:cnfStyle w:val="001000000000" w:firstRow="0" w:lastRow="0" w:firstColumn="1" w:lastColumn="0" w:oddVBand="0" w:evenVBand="0" w:oddHBand="0" w:evenHBand="0" w:firstRowFirstColumn="0" w:firstRowLastColumn="0" w:lastRowFirstColumn="0" w:lastRowLastColumn="0"/>
+            <w:tcW w:w="3209" w:type="dxa"/>
+          </w:tcPr>
+          <w:p>
+            <w:r>
+              <w:lastRenderedPageBreak/>
+              <w:t>GestioneOrdini</w:t>
+            </w:r>
+          </w:p>
+        </w:tc>
+        <w:tc>
+          <w:tcPr>
+            <w:tcW w:w="3209" w:type="dxa"/>
+          </w:tcPr>
+          <w:p>
+            <w:pPr>
+              <w:cnfStyle w:val="000000000000" w:firstRow="0" w:lastRow="0" w:firstColumn="0" w:lastColumn="0" w:oddVBand="0" w:evenVBand="0" w:oddHBand="0" w:evenHBand="0" w:firstRowFirstColumn="0" w:firstRowLastColumn="0" w:lastRowFirstColumn="0" w:lastRowLastColumn="0"/>
+            </w:pPr>
+            <w:r>
+              <w:t>Control</w:t>
+            </w:r>
+          </w:p>
+        </w:tc>
+        <w:tc>
+          <w:tcPr>
+            <w:tcW w:w="3210" w:type="dxa"/>
+          </w:tcPr>
+          <w:p>
+            <w:pPr>
+              <w:spacing w:after="160" w:line="259" w:lineRule="auto"/>
+              <w:cnfStyle w:val="000000000000" w:firstRow="0" w:lastRow="0" w:firstColumn="0" w:lastColumn="0" w:oddVBand="0" w:evenVBand="0" w:oddHBand="0" w:evenHBand="0" w:firstRowFirstColumn="0" w:firstRowLastColumn="0" w:lastRowFirstColumn="0" w:lastRowLastColumn="0"/>
+            </w:pPr>
+            <w:r>
+              <w:t>Coordina la logica di visualizzazione e gestione degli ordini.</w:t>
             </w:r>
           </w:p>
         </w:tc>
@@ -1109,6 +1539,315 @@
     </w:sectPr>
   </w:body>
 </w:document>
+</file>
+
+<file path=word/numbering.xml><?xml version="1.0" encoding="utf-8"?>
+<w:numbering xmlns:wpc="http://schemas.microsoft.com/office/word/2010/wordprocessingCanvas" xmlns:cx="http://schemas.microsoft.com/office/drawing/2014/chartex" xmlns:cx1="http://schemas.microsoft.com/office/drawing/2015/9/8/chartex" xmlns:cx2="http://schemas.microsoft.com/office/drawing/2015/10/21/chartex" xmlns:cx3="http://schemas.microsoft.com/office/drawing/2016/5/9/chartex" xmlns:cx4="http://schemas.microsoft.com/office/drawing/2016/5/10/chartex" xmlns:cx5="http://schemas.microsoft.com/office/drawing/2016/5/11/chartex" xmlns:cx6="http://schemas.microsoft.com/office/drawing/2016/5/12/chartex" xmlns:cx7="http://schemas.microsoft.com/office/drawing/2016/5/13/chartex" xmlns:cx8="http://schemas.microsoft.com/office/drawing/2016/5/14/chartex" xmlns:mc="http://schemas.openxmlformats.org/markup-compatibility/2006" xmlns:aink="http://schemas.microsoft.com/office/drawing/2016/ink" xmlns:am3d="http://schemas.microsoft.com/office/drawing/2017/model3d" xmlns:o="urn:schemas-microsoft-com:office:office" xmlns:oel="http://schemas.microsoft.com/office/2019/extlst" xmlns:r="http://schemas.openxmlformats.org/officeDocument/2006/relationships" xmlns:m="http://schemas.openxmlformats.org/officeDocument/2006/math" xmlns:v="urn:schemas-microsoft-com:vml" xmlns:wp14="http://schemas.microsoft.com/office/word/2010/wordprocessingDrawing" xmlns:wp="http://schemas.openxmlformats.org/drawingml/2006/wordprocessingDrawing" xmlns:w10="urn:schemas-microsoft-com:office:word" xmlns:w="http://schemas.openxmlformats.org/wordprocessingml/2006/main" xmlns:w14="http://schemas.microsoft.com/office/word/2010/wordml" xmlns:w15="http://schemas.microsoft.com/office/word/2012/wordml" xmlns:w16cex="http://schemas.microsoft.com/office/word/2018/wordml/cex" xmlns:w16cid="http://schemas.microsoft.com/office/word/2016/wordml/cid" xmlns:w16="http://schemas.microsoft.com/office/word/2018/wordml" xmlns:w16du="http://schemas.microsoft.com/office/word/2023/wordml/word16du" xmlns:w16sdtdh="http://schemas.microsoft.com/office/word/2020/wordml/sdtdatahash" xmlns:w16se="http://schemas.microsoft.com/office/word/2015/wordml/symex" xmlns:wpg="http://schemas.microsoft.com/office/word/2010/wordprocessingGroup" xmlns:wpi="http://schemas.microsoft.com/office/word/2010/wordprocessingInk" xmlns:wne="http://schemas.microsoft.com/office/word/2006/wordml" xmlns:wps="http://schemas.microsoft.com/office/word/2010/wordprocessingShape" mc:Ignorable="w14 w15 w16se w16cid w16 w16cex w16sdtdh w16du wp14">
+  <w:abstractNum w:abstractNumId="0" w15:restartNumberingAfterBreak="0">
+    <w:nsid w:val="12EE57A8"/>
+    <w:multiLevelType w:val="multilevel"/>
+    <w:tmpl w:val="04CA2950"/>
+    <w:lvl w:ilvl="0">
+      <w:start w:val="1"/>
+      <w:numFmt w:val="bullet"/>
+      <w:lvlText w:val=""/>
+      <w:lvlJc w:val="left"/>
+      <w:pPr>
+        <w:tabs>
+          <w:tab w:val="num" w:pos="720"/>
+        </w:tabs>
+        <w:ind w:left="720" w:hanging="360"/>
+      </w:pPr>
+      <w:rPr>
+        <w:rFonts w:ascii="Symbol" w:hAnsi="Symbol" w:hint="default"/>
+        <w:sz w:val="20"/>
+      </w:rPr>
+    </w:lvl>
+    <w:lvl w:ilvl="1" w:tentative="1">
+      <w:start w:val="1"/>
+      <w:numFmt w:val="bullet"/>
+      <w:lvlText w:val="o"/>
+      <w:lvlJc w:val="left"/>
+      <w:pPr>
+        <w:tabs>
+          <w:tab w:val="num" w:pos="1440"/>
+        </w:tabs>
+        <w:ind w:left="1440" w:hanging="360"/>
+      </w:pPr>
+      <w:rPr>
+        <w:rFonts w:ascii="Courier New" w:hAnsi="Courier New" w:hint="default"/>
+        <w:sz w:val="20"/>
+      </w:rPr>
+    </w:lvl>
+    <w:lvl w:ilvl="2" w:tentative="1">
+      <w:start w:val="1"/>
+      <w:numFmt w:val="bullet"/>
+      <w:lvlText w:val=""/>
+      <w:lvlJc w:val="left"/>
+      <w:pPr>
+        <w:tabs>
+          <w:tab w:val="num" w:pos="2160"/>
+        </w:tabs>
+        <w:ind w:left="2160" w:hanging="360"/>
+      </w:pPr>
+      <w:rPr>
+        <w:rFonts w:ascii="Wingdings" w:hAnsi="Wingdings" w:hint="default"/>
+        <w:sz w:val="20"/>
+      </w:rPr>
+    </w:lvl>
+    <w:lvl w:ilvl="3" w:tentative="1">
+      <w:start w:val="1"/>
+      <w:numFmt w:val="bullet"/>
+      <w:lvlText w:val=""/>
+      <w:lvlJc w:val="left"/>
+      <w:pPr>
+        <w:tabs>
+          <w:tab w:val="num" w:pos="2880"/>
+        </w:tabs>
+        <w:ind w:left="2880" w:hanging="360"/>
+      </w:pPr>
+      <w:rPr>
+        <w:rFonts w:ascii="Wingdings" w:hAnsi="Wingdings" w:hint="default"/>
+        <w:sz w:val="20"/>
+      </w:rPr>
+    </w:lvl>
+    <w:lvl w:ilvl="4" w:tentative="1">
+      <w:start w:val="1"/>
+      <w:numFmt w:val="bullet"/>
+      <w:lvlText w:val=""/>
+      <w:lvlJc w:val="left"/>
+      <w:pPr>
+        <w:tabs>
+          <w:tab w:val="num" w:pos="3600"/>
+        </w:tabs>
+        <w:ind w:left="3600" w:hanging="360"/>
+      </w:pPr>
+      <w:rPr>
+        <w:rFonts w:ascii="Wingdings" w:hAnsi="Wingdings" w:hint="default"/>
+        <w:sz w:val="20"/>
+      </w:rPr>
+    </w:lvl>
+    <w:lvl w:ilvl="5" w:tentative="1">
+      <w:start w:val="1"/>
+      <w:numFmt w:val="bullet"/>
+      <w:lvlText w:val=""/>
+      <w:lvlJc w:val="left"/>
+      <w:pPr>
+        <w:tabs>
+          <w:tab w:val="num" w:pos="4320"/>
+        </w:tabs>
+        <w:ind w:left="4320" w:hanging="360"/>
+      </w:pPr>
+      <w:rPr>
+        <w:rFonts w:ascii="Wingdings" w:hAnsi="Wingdings" w:hint="default"/>
+        <w:sz w:val="20"/>
+      </w:rPr>
+    </w:lvl>
+    <w:lvl w:ilvl="6" w:tentative="1">
+      <w:start w:val="1"/>
+      <w:numFmt w:val="bullet"/>
+      <w:lvlText w:val=""/>
+      <w:lvlJc w:val="left"/>
+      <w:pPr>
+        <w:tabs>
+          <w:tab w:val="num" w:pos="5040"/>
+        </w:tabs>
+        <w:ind w:left="5040" w:hanging="360"/>
+      </w:pPr>
+      <w:rPr>
+        <w:rFonts w:ascii="Wingdings" w:hAnsi="Wingdings" w:hint="default"/>
+        <w:sz w:val="20"/>
+      </w:rPr>
+    </w:lvl>
+    <w:lvl w:ilvl="7" w:tentative="1">
+      <w:start w:val="1"/>
+      <w:numFmt w:val="bullet"/>
+      <w:lvlText w:val=""/>
+      <w:lvlJc w:val="left"/>
+      <w:pPr>
+        <w:tabs>
+          <w:tab w:val="num" w:pos="5760"/>
+        </w:tabs>
+        <w:ind w:left="5760" w:hanging="360"/>
+      </w:pPr>
+      <w:rPr>
+        <w:rFonts w:ascii="Wingdings" w:hAnsi="Wingdings" w:hint="default"/>
+        <w:sz w:val="20"/>
+      </w:rPr>
+    </w:lvl>
+    <w:lvl w:ilvl="8" w:tentative="1">
+      <w:start w:val="1"/>
+      <w:numFmt w:val="bullet"/>
+      <w:lvlText w:val=""/>
+      <w:lvlJc w:val="left"/>
+      <w:pPr>
+        <w:tabs>
+          <w:tab w:val="num" w:pos="6480"/>
+        </w:tabs>
+        <w:ind w:left="6480" w:hanging="360"/>
+      </w:pPr>
+      <w:rPr>
+        <w:rFonts w:ascii="Wingdings" w:hAnsi="Wingdings" w:hint="default"/>
+        <w:sz w:val="20"/>
+      </w:rPr>
+    </w:lvl>
+  </w:abstractNum>
+  <w:abstractNum w:abstractNumId="1" w15:restartNumberingAfterBreak="0">
+    <w:nsid w:val="1B164399"/>
+    <w:multiLevelType w:val="multilevel"/>
+    <w:tmpl w:val="14069068"/>
+    <w:lvl w:ilvl="0">
+      <w:start w:val="1"/>
+      <w:numFmt w:val="bullet"/>
+      <w:lvlText w:val=""/>
+      <w:lvlJc w:val="left"/>
+      <w:pPr>
+        <w:tabs>
+          <w:tab w:val="num" w:pos="720"/>
+        </w:tabs>
+        <w:ind w:left="720" w:hanging="360"/>
+      </w:pPr>
+      <w:rPr>
+        <w:rFonts w:ascii="Symbol" w:hAnsi="Symbol" w:hint="default"/>
+        <w:sz w:val="20"/>
+      </w:rPr>
+    </w:lvl>
+    <w:lvl w:ilvl="1" w:tentative="1">
+      <w:start w:val="1"/>
+      <w:numFmt w:val="bullet"/>
+      <w:lvlText w:val="o"/>
+      <w:lvlJc w:val="left"/>
+      <w:pPr>
+        <w:tabs>
+          <w:tab w:val="num" w:pos="1440"/>
+        </w:tabs>
+        <w:ind w:left="1440" w:hanging="360"/>
+      </w:pPr>
+      <w:rPr>
+        <w:rFonts w:ascii="Courier New" w:hAnsi="Courier New" w:hint="default"/>
+        <w:sz w:val="20"/>
+      </w:rPr>
+    </w:lvl>
+    <w:lvl w:ilvl="2" w:tentative="1">
+      <w:start w:val="1"/>
+      <w:numFmt w:val="bullet"/>
+      <w:lvlText w:val=""/>
+      <w:lvlJc w:val="left"/>
+      <w:pPr>
+        <w:tabs>
+          <w:tab w:val="num" w:pos="2160"/>
+        </w:tabs>
+        <w:ind w:left="2160" w:hanging="360"/>
+      </w:pPr>
+      <w:rPr>
+        <w:rFonts w:ascii="Wingdings" w:hAnsi="Wingdings" w:hint="default"/>
+        <w:sz w:val="20"/>
+      </w:rPr>
+    </w:lvl>
+    <w:lvl w:ilvl="3" w:tentative="1">
+      <w:start w:val="1"/>
+      <w:numFmt w:val="bullet"/>
+      <w:lvlText w:val=""/>
+      <w:lvlJc w:val="left"/>
+      <w:pPr>
+        <w:tabs>
+          <w:tab w:val="num" w:pos="2880"/>
+        </w:tabs>
+        <w:ind w:left="2880" w:hanging="360"/>
+      </w:pPr>
+      <w:rPr>
+        <w:rFonts w:ascii="Wingdings" w:hAnsi="Wingdings" w:hint="default"/>
+        <w:sz w:val="20"/>
+      </w:rPr>
+    </w:lvl>
+    <w:lvl w:ilvl="4" w:tentative="1">
+      <w:start w:val="1"/>
+      <w:numFmt w:val="bullet"/>
+      <w:lvlText w:val=""/>
+      <w:lvlJc w:val="left"/>
+      <w:pPr>
+        <w:tabs>
+          <w:tab w:val="num" w:pos="3600"/>
+        </w:tabs>
+        <w:ind w:left="3600" w:hanging="360"/>
+      </w:pPr>
+      <w:rPr>
+        <w:rFonts w:ascii="Wingdings" w:hAnsi="Wingdings" w:hint="default"/>
+        <w:sz w:val="20"/>
+      </w:rPr>
+    </w:lvl>
+    <w:lvl w:ilvl="5" w:tentative="1">
+      <w:start w:val="1"/>
+      <w:numFmt w:val="bullet"/>
+      <w:lvlText w:val=""/>
+      <w:lvlJc w:val="left"/>
+      <w:pPr>
+        <w:tabs>
+          <w:tab w:val="num" w:pos="4320"/>
+        </w:tabs>
+        <w:ind w:left="4320" w:hanging="360"/>
+      </w:pPr>
+      <w:rPr>
+        <w:rFonts w:ascii="Wingdings" w:hAnsi="Wingdings" w:hint="default"/>
+        <w:sz w:val="20"/>
+      </w:rPr>
+    </w:lvl>
+    <w:lvl w:ilvl="6" w:tentative="1">
+      <w:start w:val="1"/>
+      <w:numFmt w:val="bullet"/>
+      <w:lvlText w:val=""/>
+      <w:lvlJc w:val="left"/>
+      <w:pPr>
+        <w:tabs>
+          <w:tab w:val="num" w:pos="5040"/>
+        </w:tabs>
+        <w:ind w:left="5040" w:hanging="360"/>
+      </w:pPr>
+      <w:rPr>
+        <w:rFonts w:ascii="Wingdings" w:hAnsi="Wingdings" w:hint="default"/>
+        <w:sz w:val="20"/>
+      </w:rPr>
+    </w:lvl>
+    <w:lvl w:ilvl="7" w:tentative="1">
+      <w:start w:val="1"/>
+      <w:numFmt w:val="bullet"/>
+      <w:lvlText w:val=""/>
+      <w:lvlJc w:val="left"/>
+      <w:pPr>
+        <w:tabs>
+          <w:tab w:val="num" w:pos="5760"/>
+        </w:tabs>
+        <w:ind w:left="5760" w:hanging="360"/>
+      </w:pPr>
+      <w:rPr>
+        <w:rFonts w:ascii="Wingdings" w:hAnsi="Wingdings" w:hint="default"/>
+        <w:sz w:val="20"/>
+      </w:rPr>
+    </w:lvl>
+    <w:lvl w:ilvl="8" w:tentative="1">
+      <w:start w:val="1"/>
+      <w:numFmt w:val="bullet"/>
+      <w:lvlText w:val=""/>
+      <w:lvlJc w:val="left"/>
+      <w:pPr>
+        <w:tabs>
+          <w:tab w:val="num" w:pos="6480"/>
+        </w:tabs>
+        <w:ind w:left="6480" w:hanging="360"/>
+      </w:pPr>
+      <w:rPr>
+        <w:rFonts w:ascii="Wingdings" w:hAnsi="Wingdings" w:hint="default"/>
+        <w:sz w:val="20"/>
+      </w:rPr>
+    </w:lvl>
+  </w:abstractNum>
+  <w:num w:numId="1" w16cid:durableId="1171525984">
+    <w:abstractNumId w:val="1"/>
+  </w:num>
+  <w:num w:numId="2" w16cid:durableId="594288096">
+    <w:abstractNumId w:val="0"/>
+  </w:num>
+</w:numbering>
 </file>
 
 <file path=word/styles.xml><?xml version="1.0" encoding="utf-8"?>
@@ -1714,7 +2453,6 @@
   <w:style w:type="character" w:default="1" w:styleId="Carpredefinitoparagrafo">
     <w:name w:val="Default Paragraph Font"/>
     <w:uiPriority w:val="1"/>
-    <w:semiHidden/>
     <w:unhideWhenUsed/>
   </w:style>
   <w:style w:type="table" w:default="1" w:styleId="Tabellanormale">

</xml_diff>